<commit_message>
Ok actually finished now..maybe Signed-off-by: STUDENT Edvinas Tkacenka <Edvinas.Tkacenka@students.ittralee.ie>
</commit_message>
<xml_diff>
--- a/EdsGame/Practical Gaming Document.docx
+++ b/EdsGame/Practical Gaming Document.docx
@@ -1,6 +1,6 @@
 
 <file path=word/document.xml><?xml version="1.0" encoding="utf-8"?>
-<w:document xmlns:wpc="http://schemas.microsoft.com/office/word/2010/wordprocessingCanvas" xmlns:cx="http://schemas.microsoft.com/office/drawing/2014/chartex" xmlns:cx1="http://schemas.microsoft.com/office/drawing/2015/9/8/chartex" xmlns:cx2="http://schemas.microsoft.com/office/drawing/2015/10/21/chartex" xmlns:cx3="http://schemas.microsoft.com/office/drawing/2016/5/9/chartex" xmlns:cx4="http://schemas.microsoft.com/office/drawing/2016/5/10/chartex" xmlns:cx5="http://schemas.microsoft.com/office/drawing/2016/5/11/chartex" xmlns:cx6="http://schemas.microsoft.com/office/drawing/2016/5/12/chartex" xmlns:cx7="http://schemas.microsoft.com/office/drawing/2016/5/13/chartex" xmlns:cx8="http://schemas.microsoft.com/office/drawing/2016/5/14/chartex" xmlns:mc="http://schemas.openxmlformats.org/markup-compatibility/2006" xmlns:aink="http://schemas.microsoft.com/office/drawing/2016/ink" xmlns:am3d="http://schemas.microsoft.com/office/drawing/2017/model3d" xmlns:o="urn:schemas-microsoft-com:office:office" xmlns:r="http://schemas.openxmlformats.org/officeDocument/2006/relationships" xmlns:m="http://schemas.openxmlformats.org/officeDocument/2006/math" xmlns:v="urn:schemas-microsoft-com:vml" xmlns:wp14="http://schemas.microsoft.com/office/word/2010/wordprocessingDrawing" xmlns:wp="http://schemas.openxmlformats.org/drawingml/2006/wordprocessingDrawing" xmlns:w10="urn:schemas-microsoft-com:office:word" xmlns:w="http://schemas.openxmlformats.org/wordprocessingml/2006/main" xmlns:w14="http://schemas.microsoft.com/office/word/2010/wordml" xmlns:w15="http://schemas.microsoft.com/office/word/2012/wordml" xmlns:w16cex="http://schemas.microsoft.com/office/word/2018/wordml/cex" xmlns:w16cid="http://schemas.microsoft.com/office/word/2016/wordml/cid" xmlns:w16="http://schemas.microsoft.com/office/word/2018/wordml" xmlns:w16sdtdh="http://schemas.microsoft.com/office/word/2020/wordml/sdtdatahash" xmlns:w16se="http://schemas.microsoft.com/office/word/2015/wordml/symex" xmlns:wpg="http://schemas.microsoft.com/office/word/2010/wordprocessingGroup" xmlns:wpi="http://schemas.microsoft.com/office/word/2010/wordprocessingInk" xmlns:wne="http://schemas.microsoft.com/office/word/2006/wordml" xmlns:wps="http://schemas.microsoft.com/office/word/2010/wordprocessingShape" mc:Ignorable="w14 w15 w16se w16cid w16 w16cex w16sdtdh wp14">
+<w:document xmlns:wpc="http://schemas.microsoft.com/office/word/2010/wordprocessingCanvas" xmlns:cx="http://schemas.microsoft.com/office/drawing/2014/chartex" xmlns:cx1="http://schemas.microsoft.com/office/drawing/2015/9/8/chartex" xmlns:cx2="http://schemas.microsoft.com/office/drawing/2015/10/21/chartex" xmlns:cx3="http://schemas.microsoft.com/office/drawing/2016/5/9/chartex" xmlns:cx4="http://schemas.microsoft.com/office/drawing/2016/5/10/chartex" xmlns:cx5="http://schemas.microsoft.com/office/drawing/2016/5/11/chartex" xmlns:cx6="http://schemas.microsoft.com/office/drawing/2016/5/12/chartex" xmlns:cx7="http://schemas.microsoft.com/office/drawing/2016/5/13/chartex" xmlns:cx8="http://schemas.microsoft.com/office/drawing/2016/5/14/chartex" xmlns:mc="http://schemas.openxmlformats.org/markup-compatibility/2006" xmlns:aink="http://schemas.microsoft.com/office/drawing/2016/ink" xmlns:am3d="http://schemas.microsoft.com/office/drawing/2017/model3d" xmlns:o="urn:schemas-microsoft-com:office:office" xmlns:r="http://schemas.openxmlformats.org/officeDocument/2006/relationships" xmlns:m="http://schemas.openxmlformats.org/officeDocument/2006/math" xmlns:v="urn:schemas-microsoft-com:vml" xmlns:wp14="http://schemas.microsoft.com/office/word/2010/wordprocessingDrawing" xmlns:wp="http://schemas.openxmlformats.org/drawingml/2006/wordprocessingDrawing" xmlns:w10="urn:schemas-microsoft-com:office:word" xmlns:w="http://schemas.openxmlformats.org/wordprocessingml/2006/main" xmlns:w14="http://schemas.microsoft.com/office/word/2010/wordml" xmlns:w15="http://schemas.microsoft.com/office/word/2012/wordml" xmlns:w16cid="http://schemas.microsoft.com/office/word/2016/wordml/cid" xmlns:w16se="http://schemas.microsoft.com/office/word/2015/wordml/symex" xmlns:wpg="http://schemas.microsoft.com/office/word/2010/wordprocessingGroup" xmlns:wpi="http://schemas.microsoft.com/office/word/2010/wordprocessingInk" xmlns:wne="http://schemas.microsoft.com/office/word/2006/wordml" xmlns:wps="http://schemas.microsoft.com/office/word/2010/wordprocessingShape" mc:Ignorable="w14 w15 w16se w16cid wp14">
   <w:body>
     <w:p>
       <w:pPr>
@@ -34,31 +34,43 @@
         <w:pStyle w:val="Heading1"/>
       </w:pPr>
       <w:r>
-        <w:t xml:space="preserve">T Number  </w:t>
+        <w:t xml:space="preserve">T </w:t>
+      </w:r>
+      <w:proofErr w:type="gramStart"/>
+      <w:r>
+        <w:t xml:space="preserve">Number  </w:t>
       </w:r>
       <w:r>
         <w:rPr>
           <w:b/>
           <w:bCs/>
         </w:rPr>
-        <w:t>T00216714</w:t>
-      </w:r>
-    </w:p>
-    <w:p>
-      <w:pPr>
-        <w:pStyle w:val="Heading1"/>
-      </w:pPr>
-      <w:r>
-        <w:t>Name of Project</w:t>
-      </w:r>
-      <w:r>
-        <w:t xml:space="preserve"> </w:t>
-      </w:r>
+        <w:t>T</w:t>
+      </w:r>
+      <w:proofErr w:type="gramEnd"/>
       <w:r>
         <w:rPr>
           <w:b/>
           <w:bCs/>
         </w:rPr>
+        <w:t>00216714</w:t>
+      </w:r>
+    </w:p>
+    <w:p>
+      <w:pPr>
+        <w:pStyle w:val="Heading1"/>
+      </w:pPr>
+      <w:r>
+        <w:t>Name of Project</w:t>
+      </w:r>
+      <w:r>
+        <w:t xml:space="preserve"> </w:t>
+      </w:r>
+      <w:r>
+        <w:rPr>
+          <w:b/>
+          <w:bCs/>
+        </w:rPr>
         <w:t>ETPG</w:t>
       </w:r>
     </w:p>
@@ -109,8 +121,13 @@
       </w:r>
       <w:proofErr w:type="spellEnd"/>
       <w:r>
-        <w:t xml:space="preserve"> code segments etc..</w:t>
-      </w:r>
+        <w:t xml:space="preserve"> code segments </w:t>
+      </w:r>
+      <w:proofErr w:type="gramStart"/>
+      <w:r>
+        <w:t>etc..</w:t>
+      </w:r>
+      <w:proofErr w:type="gramEnd"/>
     </w:p>
     <w:p/>
     <w:p/>
@@ -260,6 +277,113 @@
         </w:numPr>
       </w:pPr>
       <w:r>
+        <w:t>I had an interface for doing damage to each character in a fight.</w:t>
+      </w:r>
+    </w:p>
+    <w:p>
+      <w:pPr>
+        <w:pStyle w:val="ListParagraph"/>
+        <w:numPr>
+          <w:ilvl w:val="1"/>
+          <w:numId w:val="1"/>
+        </w:numPr>
+      </w:pPr>
+      <w:r>
+        <w:rPr>
+          <w:noProof/>
+        </w:rPr>
+        <w:drawing>
+          <wp:inline distT="0" distB="0" distL="0" distR="0" wp14:anchorId="416A40C4" wp14:editId="24436424">
+            <wp:extent cx="2828925" cy="1266825"/>
+            <wp:effectExtent l="0" t="0" r="9525" b="9525"/>
+            <wp:docPr id="29" name="Picture 29"/>
+            <wp:cNvGraphicFramePr>
+              <a:graphicFrameLocks xmlns:a="http://schemas.openxmlformats.org/drawingml/2006/main" noChangeAspect="1"/>
+            </wp:cNvGraphicFramePr>
+            <a:graphic xmlns:a="http://schemas.openxmlformats.org/drawingml/2006/main">
+              <a:graphicData uri="http://schemas.openxmlformats.org/drawingml/2006/picture">
+                <pic:pic xmlns:pic="http://schemas.openxmlformats.org/drawingml/2006/picture">
+                  <pic:nvPicPr>
+                    <pic:cNvPr id="1" name=""/>
+                    <pic:cNvPicPr/>
+                  </pic:nvPicPr>
+                  <pic:blipFill>
+                    <a:blip r:embed="rId6"/>
+                    <a:stretch>
+                      <a:fillRect/>
+                    </a:stretch>
+                  </pic:blipFill>
+                  <pic:spPr>
+                    <a:xfrm>
+                      <a:off x="0" y="0"/>
+                      <a:ext cx="2828925" cy="1266825"/>
+                    </a:xfrm>
+                    <a:prstGeom prst="rect">
+                      <a:avLst/>
+                    </a:prstGeom>
+                  </pic:spPr>
+                </pic:pic>
+              </a:graphicData>
+            </a:graphic>
+          </wp:inline>
+        </w:drawing>
+      </w:r>
+    </w:p>
+    <w:p>
+      <w:pPr>
+        <w:pStyle w:val="ListParagraph"/>
+        <w:ind w:left="1440"/>
+      </w:pPr>
+      <w:r>
+        <w:rPr>
+          <w:noProof/>
+        </w:rPr>
+        <w:drawing>
+          <wp:inline distT="0" distB="0" distL="0" distR="0" wp14:anchorId="6063BF88" wp14:editId="6DB7BF83">
+            <wp:extent cx="2924175" cy="1562100"/>
+            <wp:effectExtent l="0" t="0" r="9525" b="0"/>
+            <wp:docPr id="30" name="Picture 30"/>
+            <wp:cNvGraphicFramePr>
+              <a:graphicFrameLocks xmlns:a="http://schemas.openxmlformats.org/drawingml/2006/main" noChangeAspect="1"/>
+            </wp:cNvGraphicFramePr>
+            <a:graphic xmlns:a="http://schemas.openxmlformats.org/drawingml/2006/main">
+              <a:graphicData uri="http://schemas.openxmlformats.org/drawingml/2006/picture">
+                <pic:pic xmlns:pic="http://schemas.openxmlformats.org/drawingml/2006/picture">
+                  <pic:nvPicPr>
+                    <pic:cNvPr id="1" name=""/>
+                    <pic:cNvPicPr/>
+                  </pic:nvPicPr>
+                  <pic:blipFill>
+                    <a:blip r:embed="rId7"/>
+                    <a:stretch>
+                      <a:fillRect/>
+                    </a:stretch>
+                  </pic:blipFill>
+                  <pic:spPr>
+                    <a:xfrm>
+                      <a:off x="0" y="0"/>
+                      <a:ext cx="2924175" cy="1562100"/>
+                    </a:xfrm>
+                    <a:prstGeom prst="rect">
+                      <a:avLst/>
+                    </a:prstGeom>
+                  </pic:spPr>
+                </pic:pic>
+              </a:graphicData>
+            </a:graphic>
+          </wp:inline>
+        </w:drawing>
+      </w:r>
+    </w:p>
+    <w:p>
+      <w:pPr>
+        <w:pStyle w:val="ListParagraph"/>
+        <w:numPr>
+          <w:ilvl w:val="1"/>
+          <w:numId w:val="1"/>
+        </w:numPr>
+      </w:pPr>
+      <w:r>
         <w:t xml:space="preserve"> </w:t>
       </w:r>
       <w:r>
@@ -295,7 +419,7 @@
                     <pic:cNvPicPr/>
                   </pic:nvPicPr>
                   <pic:blipFill>
-                    <a:blip r:embed="rId6"/>
+                    <a:blip r:embed="rId8"/>
                     <a:stretch>
                       <a:fillRect/>
                     </a:stretch>
@@ -340,114 +464,14 @@
         <w:ind w:left="1440"/>
       </w:pPr>
     </w:p>
+    <w:p/>
     <w:p>
       <w:pPr>
         <w:pStyle w:val="ListParagraph"/>
         <w:ind w:left="1440"/>
       </w:pPr>
-    </w:p>
-    <w:p>
-      <w:pPr>
-        <w:pStyle w:val="ListParagraph"/>
-        <w:ind w:left="1440"/>
-      </w:pPr>
-    </w:p>
-    <w:p>
-      <w:pPr>
-        <w:pStyle w:val="ListParagraph"/>
-        <w:ind w:left="1440"/>
-      </w:pPr>
-    </w:p>
-    <w:p>
-      <w:pPr>
-        <w:pStyle w:val="ListParagraph"/>
-        <w:ind w:left="1440"/>
-      </w:pPr>
-    </w:p>
-    <w:p>
-      <w:pPr>
-        <w:pStyle w:val="ListParagraph"/>
-        <w:ind w:left="1440"/>
-      </w:pPr>
-    </w:p>
-    <w:p>
-      <w:pPr>
-        <w:pStyle w:val="ListParagraph"/>
-        <w:ind w:left="1440"/>
-      </w:pPr>
-    </w:p>
-    <w:p>
-      <w:pPr>
-        <w:pStyle w:val="ListParagraph"/>
-        <w:ind w:left="1440"/>
-      </w:pPr>
-    </w:p>
-    <w:p>
-      <w:pPr>
-        <w:pStyle w:val="ListParagraph"/>
-        <w:ind w:left="1440"/>
-      </w:pPr>
-    </w:p>
-    <w:p>
-      <w:pPr>
-        <w:pStyle w:val="ListParagraph"/>
-        <w:ind w:left="1440"/>
-      </w:pPr>
-    </w:p>
-    <w:p>
-      <w:pPr>
-        <w:pStyle w:val="ListParagraph"/>
-        <w:ind w:left="1440"/>
-      </w:pPr>
-    </w:p>
-    <w:p>
-      <w:pPr>
-        <w:pStyle w:val="ListParagraph"/>
-        <w:ind w:left="1440"/>
-      </w:pPr>
-    </w:p>
-    <w:p>
-      <w:pPr>
-        <w:pStyle w:val="ListParagraph"/>
-        <w:ind w:left="1440"/>
-      </w:pPr>
-    </w:p>
-    <w:p>
-      <w:pPr>
-        <w:pStyle w:val="ListParagraph"/>
-        <w:ind w:left="1440"/>
-      </w:pPr>
-    </w:p>
-    <w:p>
-      <w:pPr>
-        <w:pStyle w:val="ListParagraph"/>
-        <w:ind w:left="1440"/>
-      </w:pPr>
-    </w:p>
-    <w:p>
-      <w:pPr>
-        <w:pStyle w:val="ListParagraph"/>
-        <w:ind w:left="1440"/>
-      </w:pPr>
-    </w:p>
-    <w:p>
-      <w:pPr>
-        <w:pStyle w:val="ListParagraph"/>
-        <w:ind w:left="1440"/>
-      </w:pPr>
-    </w:p>
-    <w:p>
-      <w:pPr>
-        <w:pStyle w:val="ListParagraph"/>
-        <w:ind w:left="1440"/>
-      </w:pPr>
-    </w:p>
-    <w:p>
-      <w:pPr>
-        <w:pStyle w:val="ListParagraph"/>
-        <w:ind w:left="1440"/>
-      </w:pPr>
-      <w:r>
+      <w:r>
+        <w:lastRenderedPageBreak/>
         <w:t xml:space="preserve"> </w:t>
       </w:r>
     </w:p>
@@ -460,7 +484,6 @@
         </w:numPr>
       </w:pPr>
       <w:r>
-        <w:lastRenderedPageBreak/>
         <w:t>Inheritance</w:t>
       </w:r>
     </w:p>
@@ -491,11 +514,26 @@
         </w:numPr>
       </w:pPr>
       <w:r>
-        <w:t xml:space="preserve">I used inheritance as it was much easier and simpler for the characters to have a base class that included all their </w:t>
+        <w:t>I used inheritance as it was much easier and simpler for the characters to have a base class that included all their health,</w:t>
+      </w:r>
+      <w:r>
+        <w:t xml:space="preserve"> </w:t>
+      </w:r>
+      <w:r>
+        <w:t>mana,</w:t>
+      </w:r>
+      <w:r>
+        <w:t xml:space="preserve"> </w:t>
+      </w:r>
+      <w:r>
+        <w:t>attack,</w:t>
+      </w:r>
+      <w:r>
+        <w:t xml:space="preserve"> </w:t>
       </w:r>
       <w:proofErr w:type="spellStart"/>
       <w:r>
-        <w:t>health,mana,attack,defense</w:t>
+        <w:t>defense</w:t>
       </w:r>
       <w:proofErr w:type="spellEnd"/>
       <w:r>
@@ -533,7 +571,7 @@
                     <pic:cNvPicPr/>
                   </pic:nvPicPr>
                   <pic:blipFill>
-                    <a:blip r:embed="rId7"/>
+                    <a:blip r:embed="rId9"/>
                     <a:stretch>
                       <a:fillRect/>
                     </a:stretch>
@@ -579,7 +617,7 @@
                     <pic:cNvPicPr/>
                   </pic:nvPicPr>
                   <pic:blipFill>
-                    <a:blip r:embed="rId8"/>
+                    <a:blip r:embed="rId10"/>
                     <a:stretch>
                       <a:fillRect/>
                     </a:stretch>
@@ -628,7 +666,7 @@
                     <pic:cNvPicPr/>
                   </pic:nvPicPr>
                   <pic:blipFill>
-                    <a:blip r:embed="rId9"/>
+                    <a:blip r:embed="rId11"/>
                     <a:stretch>
                       <a:fillRect/>
                     </a:stretch>
@@ -680,7 +718,7 @@
                     <pic:cNvPicPr/>
                   </pic:nvPicPr>
                   <pic:blipFill>
-                    <a:blip r:embed="rId10"/>
+                    <a:blip r:embed="rId12"/>
                     <a:stretch>
                       <a:fillRect/>
                     </a:stretch>
@@ -710,12 +748,6 @@
     <w:p>
       <w:pPr>
         <w:pStyle w:val="ListParagraph"/>
-        <w:ind w:left="1440"/>
-      </w:pPr>
-    </w:p>
-    <w:p>
-      <w:pPr>
-        <w:pStyle w:val="ListParagraph"/>
         <w:numPr>
           <w:ilvl w:val="0"/>
           <w:numId w:val="1"/>
@@ -745,7 +777,15 @@
       </w:r>
       <w:proofErr w:type="spellEnd"/>
       <w:r>
-        <w:t>. It was pretty much a requirement to use them as a turn based game relies heavily upon them. The cases were used to update the progress bar, choose an action, start the action, etc.</w:t>
+        <w:t xml:space="preserve">. It was pretty much a requirement to use them as a </w:t>
+      </w:r>
+      <w:proofErr w:type="gramStart"/>
+      <w:r>
+        <w:t>turn based</w:t>
+      </w:r>
+      <w:proofErr w:type="gramEnd"/>
+      <w:r>
+        <w:t xml:space="preserve"> game relies heavily upon them. The cases were used to update the progress bar, choose an action, start the action, etc.</w:t>
       </w:r>
     </w:p>
     <w:p>
@@ -788,7 +828,7 @@
                     <pic:cNvPicPr/>
                   </pic:nvPicPr>
                   <pic:blipFill>
-                    <a:blip r:embed="rId11"/>
+                    <a:blip r:embed="rId13"/>
                     <a:stretch>
                       <a:fillRect/>
                     </a:stretch>
@@ -808,6 +848,8 @@
           </wp:inline>
         </w:drawing>
       </w:r>
+      <w:bookmarkStart w:id="0" w:name="_GoBack"/>
+      <w:bookmarkEnd w:id="0"/>
       <w:r>
         <w:rPr>
           <w:noProof/>
@@ -828,7 +870,7 @@
                     <pic:cNvPicPr/>
                   </pic:nvPicPr>
                   <pic:blipFill>
-                    <a:blip r:embed="rId12"/>
+                    <a:blip r:embed="rId14"/>
                     <a:stretch>
                       <a:fillRect/>
                     </a:stretch>
@@ -871,7 +913,7 @@
                     <pic:cNvPicPr/>
                   </pic:nvPicPr>
                   <pic:blipFill>
-                    <a:blip r:embed="rId13"/>
+                    <a:blip r:embed="rId15"/>
                     <a:stretch>
                       <a:fillRect/>
                     </a:stretch>
@@ -929,166 +971,26 @@
         </w:numPr>
       </w:pPr>
       <w:r>
-        <w:t xml:space="preserve"> </w:t>
-      </w:r>
-      <w:r>
-        <w:t>I’m not too sure what this is but I don’t think I used it.</w:t>
-      </w:r>
-    </w:p>
-    <w:p>
-      <w:pPr>
-        <w:pStyle w:val="ListParagraph"/>
-        <w:numPr>
-          <w:ilvl w:val="1"/>
-          <w:numId w:val="1"/>
-        </w:numPr>
-      </w:pPr>
-      <w:r>
-        <w:t xml:space="preserve"> </w:t>
-      </w:r>
-    </w:p>
-    <w:p>
-      <w:pPr>
-        <w:pStyle w:val="ListParagraph"/>
-        <w:numPr>
-          <w:ilvl w:val="1"/>
-          <w:numId w:val="1"/>
-        </w:numPr>
-      </w:pPr>
-      <w:r>
-        <w:t xml:space="preserve"> </w:t>
-      </w:r>
-    </w:p>
-    <w:p>
-      <w:pPr>
-        <w:pStyle w:val="ListParagraph"/>
-        <w:numPr>
-          <w:ilvl w:val="1"/>
-          <w:numId w:val="1"/>
-        </w:numPr>
-      </w:pPr>
-      <w:r>
-        <w:t xml:space="preserve"> </w:t>
-      </w:r>
-    </w:p>
-    <w:p>
-      <w:pPr>
-        <w:pStyle w:val="ListParagraph"/>
-        <w:numPr>
-          <w:ilvl w:val="0"/>
-          <w:numId w:val="1"/>
-        </w:numPr>
-      </w:pPr>
-      <w:r>
-        <w:t>Polymorphism</w:t>
-      </w:r>
-    </w:p>
-    <w:p>
-      <w:pPr>
-        <w:pStyle w:val="ListParagraph"/>
-        <w:numPr>
-          <w:ilvl w:val="1"/>
-          <w:numId w:val="1"/>
-        </w:numPr>
-        <w:rPr>
-          <w:b/>
-          <w:bCs/>
-        </w:rPr>
-      </w:pPr>
-      <w:r>
-        <w:t xml:space="preserve"> </w:t>
-      </w:r>
-      <w:r>
-        <w:rPr>
-          <w:b/>
-          <w:bCs/>
-        </w:rPr>
-        <w:t>See Inheritance above</w:t>
-      </w:r>
-    </w:p>
-    <w:p>
-      <w:pPr>
-        <w:pStyle w:val="ListParagraph"/>
-        <w:numPr>
-          <w:ilvl w:val="1"/>
-          <w:numId w:val="1"/>
-        </w:numPr>
-      </w:pPr>
-      <w:r>
-        <w:t xml:space="preserve"> </w:t>
-      </w:r>
-    </w:p>
-    <w:p>
-      <w:pPr>
-        <w:pStyle w:val="ListParagraph"/>
-        <w:numPr>
-          <w:ilvl w:val="1"/>
-          <w:numId w:val="1"/>
-        </w:numPr>
-      </w:pPr>
-      <w:r>
-        <w:t xml:space="preserve"> </w:t>
-      </w:r>
-    </w:p>
-    <w:p>
-      <w:pPr>
-        <w:pStyle w:val="ListParagraph"/>
-        <w:numPr>
-          <w:ilvl w:val="1"/>
-          <w:numId w:val="1"/>
-        </w:numPr>
-      </w:pPr>
-      <w:r>
-        <w:t xml:space="preserve"> </w:t>
-      </w:r>
-    </w:p>
-    <w:p>
-      <w:pPr>
-        <w:pStyle w:val="ListParagraph"/>
-        <w:numPr>
-          <w:ilvl w:val="0"/>
-          <w:numId w:val="1"/>
-        </w:numPr>
-      </w:pPr>
-      <w:r>
-        <w:t>Communication between scripts/game objects</w:t>
-      </w:r>
-    </w:p>
-    <w:p>
-      <w:pPr>
-        <w:pStyle w:val="ListParagraph"/>
-        <w:numPr>
-          <w:ilvl w:val="1"/>
-          <w:numId w:val="1"/>
-        </w:numPr>
-      </w:pPr>
-      <w:r>
-        <w:t xml:space="preserve"> </w:t>
-      </w:r>
-      <w:r>
-        <w:t>Communication between scripts and objects is vital here, mostly for getting scripts from other game objects so I can their methods.</w:t>
-      </w:r>
-    </w:p>
-    <w:p>
-      <w:pPr>
-        <w:pStyle w:val="ListParagraph"/>
-        <w:numPr>
-          <w:ilvl w:val="1"/>
-          <w:numId w:val="1"/>
-        </w:numPr>
-      </w:pPr>
-      <w:r>
-        <w:t xml:space="preserve"> </w:t>
-      </w:r>
+        <w:t>There are three main lists that are used to store actions, how many players there are in battle and enemies. This is useful so each character in battle takes their turns in order, and they can select a character individually.</w:t>
+      </w:r>
+    </w:p>
+    <w:p>
+      <w:pPr>
+        <w:pStyle w:val="ListParagraph"/>
+        <w:numPr>
+          <w:ilvl w:val="1"/>
+          <w:numId w:val="1"/>
+        </w:numPr>
+      </w:pPr>
       <w:r>
         <w:rPr>
           <w:noProof/>
         </w:rPr>
         <w:drawing>
-          <wp:inline distT="0" distB="0" distL="0" distR="0" wp14:anchorId="4C52A9B4" wp14:editId="460CE28C">
-            <wp:extent cx="4838700" cy="276860"/>
-            <wp:effectExtent l="0" t="0" r="0" b="8890"/>
-            <wp:docPr id="10" name="Picture 10"/>
+          <wp:inline distT="0" distB="0" distL="0" distR="0" wp14:anchorId="7A21677E" wp14:editId="6E8C42EF">
+            <wp:extent cx="4895238" cy="1933333"/>
+            <wp:effectExtent l="0" t="0" r="635" b="0"/>
+            <wp:docPr id="25" name="Picture 25" descr="A screenshot of a computer&#10;&#10;Description automatically generated with medium confidence"/>
             <wp:cNvGraphicFramePr>
               <a:graphicFrameLocks xmlns:a="http://schemas.openxmlformats.org/drawingml/2006/main" noChangeAspect="1"/>
             </wp:cNvGraphicFramePr>
@@ -1096,99 +998,7 @@
               <a:graphicData uri="http://schemas.openxmlformats.org/drawingml/2006/picture">
                 <pic:pic xmlns:pic="http://schemas.openxmlformats.org/drawingml/2006/picture">
                   <pic:nvPicPr>
-                    <pic:cNvPr id="1" name=""/>
-                    <pic:cNvPicPr/>
-                  </pic:nvPicPr>
-                  <pic:blipFill>
-                    <a:blip r:embed="rId14"/>
-                    <a:stretch>
-                      <a:fillRect/>
-                    </a:stretch>
-                  </pic:blipFill>
-                  <pic:spPr>
-                    <a:xfrm>
-                      <a:off x="0" y="0"/>
-                      <a:ext cx="4840325" cy="276953"/>
-                    </a:xfrm>
-                    <a:prstGeom prst="rect">
-                      <a:avLst/>
-                    </a:prstGeom>
-                  </pic:spPr>
-                </pic:pic>
-              </a:graphicData>
-            </a:graphic>
-          </wp:inline>
-        </w:drawing>
-      </w:r>
-    </w:p>
-    <w:p>
-      <w:pPr>
-        <w:pStyle w:val="ListParagraph"/>
-        <w:ind w:left="1440"/>
-      </w:pPr>
-      <w:r>
-        <w:rPr>
-          <w:noProof/>
-        </w:rPr>
-        <w:drawing>
-          <wp:inline distT="0" distB="0" distL="0" distR="0" wp14:anchorId="6F7401C8" wp14:editId="6AB1C34E">
-            <wp:extent cx="4849767" cy="187521"/>
-            <wp:effectExtent l="0" t="0" r="0" b="3175"/>
-            <wp:docPr id="11" name="Picture 11"/>
-            <wp:cNvGraphicFramePr>
-              <a:graphicFrameLocks xmlns:a="http://schemas.openxmlformats.org/drawingml/2006/main" noChangeAspect="1"/>
-            </wp:cNvGraphicFramePr>
-            <a:graphic xmlns:a="http://schemas.openxmlformats.org/drawingml/2006/main">
-              <a:graphicData uri="http://schemas.openxmlformats.org/drawingml/2006/picture">
-                <pic:pic xmlns:pic="http://schemas.openxmlformats.org/drawingml/2006/picture">
-                  <pic:nvPicPr>
-                    <pic:cNvPr id="1" name=""/>
-                    <pic:cNvPicPr/>
-                  </pic:nvPicPr>
-                  <pic:blipFill>
-                    <a:blip r:embed="rId15"/>
-                    <a:stretch>
-                      <a:fillRect/>
-                    </a:stretch>
-                  </pic:blipFill>
-                  <pic:spPr>
-                    <a:xfrm>
-                      <a:off x="0" y="0"/>
-                      <a:ext cx="5047589" cy="195170"/>
-                    </a:xfrm>
-                    <a:prstGeom prst="rect">
-                      <a:avLst/>
-                    </a:prstGeom>
-                  </pic:spPr>
-                </pic:pic>
-              </a:graphicData>
-            </a:graphic>
-          </wp:inline>
-        </w:drawing>
-      </w:r>
-    </w:p>
-    <w:p>
-      <w:pPr>
-        <w:pStyle w:val="ListParagraph"/>
-        <w:ind w:left="1440"/>
-      </w:pPr>
-      <w:r>
-        <w:rPr>
-          <w:noProof/>
-        </w:rPr>
-        <w:drawing>
-          <wp:inline distT="0" distB="0" distL="0" distR="0" wp14:anchorId="42B77D26" wp14:editId="1A52C54D">
-            <wp:extent cx="5731510" cy="161290"/>
-            <wp:effectExtent l="0" t="0" r="2540" b="0"/>
-            <wp:docPr id="12" name="Picture 12"/>
-            <wp:cNvGraphicFramePr>
-              <a:graphicFrameLocks xmlns:a="http://schemas.openxmlformats.org/drawingml/2006/main" noChangeAspect="1"/>
-            </wp:cNvGraphicFramePr>
-            <a:graphic xmlns:a="http://schemas.openxmlformats.org/drawingml/2006/main">
-              <a:graphicData uri="http://schemas.openxmlformats.org/drawingml/2006/picture">
-                <pic:pic xmlns:pic="http://schemas.openxmlformats.org/drawingml/2006/picture">
-                  <pic:nvPicPr>
-                    <pic:cNvPr id="1" name=""/>
+                    <pic:cNvPr id="25" name="Picture 25" descr="A screenshot of a computer&#10;&#10;Description automatically generated with medium confidence"/>
                     <pic:cNvPicPr/>
                   </pic:nvPicPr>
                   <pic:blipFill>
@@ -1200,7 +1010,7 @@
                   <pic:spPr>
                     <a:xfrm>
                       <a:off x="0" y="0"/>
-                      <a:ext cx="6920492" cy="194749"/>
+                      <a:ext cx="4895238" cy="1933333"/>
                     </a:xfrm>
                     <a:prstGeom prst="rect">
                       <a:avLst/>
@@ -1226,10 +1036,10 @@
           <w:noProof/>
         </w:rPr>
         <w:drawing>
-          <wp:inline distT="0" distB="0" distL="0" distR="0" wp14:anchorId="70336A6A" wp14:editId="150C56F2">
-            <wp:extent cx="4838700" cy="380365"/>
-            <wp:effectExtent l="0" t="0" r="0" b="635"/>
-            <wp:docPr id="13" name="Picture 13"/>
+          <wp:inline distT="0" distB="0" distL="0" distR="0" wp14:anchorId="10B0BB3C" wp14:editId="670BB061">
+            <wp:extent cx="4495800" cy="581025"/>
+            <wp:effectExtent l="0" t="0" r="0" b="9525"/>
+            <wp:docPr id="31" name="Picture 31"/>
             <wp:cNvGraphicFramePr>
               <a:graphicFrameLocks xmlns:a="http://schemas.openxmlformats.org/drawingml/2006/main" noChangeAspect="1"/>
             </wp:cNvGraphicFramePr>
@@ -1249,7 +1059,7 @@
                   <pic:spPr>
                     <a:xfrm>
                       <a:off x="0" y="0"/>
-                      <a:ext cx="4848498" cy="381135"/>
+                      <a:ext cx="4495800" cy="581025"/>
                     </a:xfrm>
                     <a:prstGeom prst="rect">
                       <a:avLst/>
@@ -1271,33 +1081,98 @@
         </w:numPr>
       </w:pPr>
       <w:r>
-        <w:t>Instantiation and Prefabs</w:t>
-      </w:r>
-    </w:p>
-    <w:p>
-      <w:pPr>
-        <w:pStyle w:val="ListParagraph"/>
-        <w:numPr>
-          <w:ilvl w:val="1"/>
-          <w:numId w:val="1"/>
-        </w:numPr>
-      </w:pPr>
-      <w:r>
-        <w:t xml:space="preserve"> </w:t>
-      </w:r>
-      <w:r>
-        <w:t xml:space="preserve">There’s Instantiation for select buttons for every enemy in battle, </w:t>
-      </w:r>
-    </w:p>
-    <w:p>
-      <w:pPr>
-        <w:pStyle w:val="ListParagraph"/>
-        <w:numPr>
-          <w:ilvl w:val="1"/>
-          <w:numId w:val="1"/>
-        </w:numPr>
-      </w:pPr>
-      <w:r>
+        <w:t>Polymorphism</w:t>
+      </w:r>
+    </w:p>
+    <w:p>
+      <w:pPr>
+        <w:pStyle w:val="ListParagraph"/>
+        <w:numPr>
+          <w:ilvl w:val="1"/>
+          <w:numId w:val="1"/>
+        </w:numPr>
+        <w:rPr>
+          <w:b/>
+          <w:bCs/>
+        </w:rPr>
+      </w:pPr>
+      <w:r>
+        <w:t>I did not use polymorphism as I relied mostly on inheritance</w:t>
+      </w:r>
+    </w:p>
+    <w:p>
+      <w:pPr>
+        <w:pStyle w:val="ListParagraph"/>
+        <w:numPr>
+          <w:ilvl w:val="1"/>
+          <w:numId w:val="1"/>
+        </w:numPr>
+      </w:pPr>
+      <w:r>
+        <w:t xml:space="preserve"> </w:t>
+      </w:r>
+    </w:p>
+    <w:p>
+      <w:pPr>
+        <w:pStyle w:val="ListParagraph"/>
+        <w:numPr>
+          <w:ilvl w:val="1"/>
+          <w:numId w:val="1"/>
+        </w:numPr>
+      </w:pPr>
+      <w:r>
+        <w:t xml:space="preserve"> </w:t>
+      </w:r>
+    </w:p>
+    <w:p>
+      <w:pPr>
+        <w:pStyle w:val="ListParagraph"/>
+        <w:numPr>
+          <w:ilvl w:val="1"/>
+          <w:numId w:val="1"/>
+        </w:numPr>
+      </w:pPr>
+      <w:r>
+        <w:t xml:space="preserve"> </w:t>
+      </w:r>
+    </w:p>
+    <w:p>
+      <w:pPr>
+        <w:pStyle w:val="ListParagraph"/>
+        <w:numPr>
+          <w:ilvl w:val="0"/>
+          <w:numId w:val="1"/>
+        </w:numPr>
+      </w:pPr>
+      <w:r>
+        <w:t>Communication between scripts/game objects</w:t>
+      </w:r>
+    </w:p>
+    <w:p>
+      <w:pPr>
+        <w:pStyle w:val="ListParagraph"/>
+        <w:numPr>
+          <w:ilvl w:val="1"/>
+          <w:numId w:val="1"/>
+        </w:numPr>
+      </w:pPr>
+      <w:r>
+        <w:t xml:space="preserve"> </w:t>
+      </w:r>
+      <w:r>
+        <w:t>Communication between scripts and objects is vital here, mostly for getting scripts from other game objects so I can their methods.</w:t>
+      </w:r>
+    </w:p>
+    <w:p>
+      <w:pPr>
+        <w:pStyle w:val="ListParagraph"/>
+        <w:numPr>
+          <w:ilvl w:val="1"/>
+          <w:numId w:val="1"/>
+        </w:numPr>
+      </w:pPr>
+      <w:r>
+        <w:lastRenderedPageBreak/>
         <w:t xml:space="preserve"> </w:t>
       </w:r>
       <w:r>
@@ -1305,10 +1180,10 @@
           <w:noProof/>
         </w:rPr>
         <w:drawing>
-          <wp:inline distT="0" distB="0" distL="0" distR="0" wp14:anchorId="3B70A17A" wp14:editId="6AEFA800">
-            <wp:extent cx="4190476" cy="190476"/>
-            <wp:effectExtent l="0" t="0" r="0" b="635"/>
-            <wp:docPr id="14" name="Picture 14"/>
+          <wp:inline distT="0" distB="0" distL="0" distR="0" wp14:anchorId="4C52A9B4" wp14:editId="460CE28C">
+            <wp:extent cx="4838700" cy="276860"/>
+            <wp:effectExtent l="0" t="0" r="0" b="8890"/>
+            <wp:docPr id="10" name="Picture 10"/>
             <wp:cNvGraphicFramePr>
               <a:graphicFrameLocks xmlns:a="http://schemas.openxmlformats.org/drawingml/2006/main" noChangeAspect="1"/>
             </wp:cNvGraphicFramePr>
@@ -1328,7 +1203,7 @@
                   <pic:spPr>
                     <a:xfrm>
                       <a:off x="0" y="0"/>
-                      <a:ext cx="4190476" cy="190476"/>
+                      <a:ext cx="4840325" cy="276953"/>
                     </a:xfrm>
                     <a:prstGeom prst="rect">
                       <a:avLst/>
@@ -1347,81 +1222,14 @@
         <w:ind w:left="1440"/>
       </w:pPr>
       <w:r>
-        <w:t xml:space="preserve">Other than </w:t>
-      </w:r>
-      <w:r>
-        <w:t>that,</w:t>
-      </w:r>
-      <w:r>
-        <w:t xml:space="preserve"> there’s not much for instantiation.</w:t>
-      </w:r>
-    </w:p>
-    <w:p>
-      <w:pPr>
-        <w:pStyle w:val="ListParagraph"/>
-      </w:pPr>
-    </w:p>
-    <w:p>
-      <w:pPr>
-        <w:pStyle w:val="ListParagraph"/>
-      </w:pPr>
-    </w:p>
-    <w:p>
-      <w:pPr>
-        <w:pStyle w:val="ListParagraph"/>
-      </w:pPr>
-      <w:r>
-        <w:t xml:space="preserve"> </w:t>
-      </w:r>
-    </w:p>
-    <w:p>
-      <w:pPr>
-        <w:pStyle w:val="ListParagraph"/>
-        <w:numPr>
-          <w:ilvl w:val="0"/>
-          <w:numId w:val="1"/>
-        </w:numPr>
-      </w:pPr>
-      <w:r>
-        <w:lastRenderedPageBreak/>
-        <w:t xml:space="preserve">Magic Numbers </w:t>
-      </w:r>
-    </w:p>
-    <w:p>
-      <w:pPr>
-        <w:pStyle w:val="ListParagraph"/>
-        <w:numPr>
-          <w:ilvl w:val="1"/>
-          <w:numId w:val="1"/>
-        </w:numPr>
-      </w:pPr>
-      <w:r>
-        <w:t xml:space="preserve"> </w:t>
-      </w:r>
-      <w:r>
-        <w:t>There’s only one place I can find a magic number in my code that is sort of necessary in getting the enemy position so the player can play an animation in front of them.</w:t>
-      </w:r>
-    </w:p>
-    <w:p>
-      <w:pPr>
-        <w:pStyle w:val="ListParagraph"/>
-        <w:numPr>
-          <w:ilvl w:val="1"/>
-          <w:numId w:val="1"/>
-        </w:numPr>
-      </w:pPr>
-      <w:r>
-        <w:t xml:space="preserve"> </w:t>
-      </w:r>
-      <w:r>
         <w:rPr>
           <w:noProof/>
         </w:rPr>
         <w:drawing>
-          <wp:inline distT="0" distB="0" distL="0" distR="0" wp14:anchorId="7DAF5F22" wp14:editId="4BE188F9">
-            <wp:extent cx="5390476" cy="314286"/>
-            <wp:effectExtent l="0" t="0" r="0" b="0"/>
-            <wp:docPr id="16" name="Picture 16"/>
+          <wp:inline distT="0" distB="0" distL="0" distR="0" wp14:anchorId="6F7401C8" wp14:editId="6AB1C34E">
+            <wp:extent cx="4849767" cy="187521"/>
+            <wp:effectExtent l="0" t="0" r="0" b="3175"/>
+            <wp:docPr id="11" name="Picture 11"/>
             <wp:cNvGraphicFramePr>
               <a:graphicFrameLocks xmlns:a="http://schemas.openxmlformats.org/drawingml/2006/main" noChangeAspect="1"/>
             </wp:cNvGraphicFramePr>
@@ -1441,6 +1249,295 @@
                   <pic:spPr>
                     <a:xfrm>
                       <a:off x="0" y="0"/>
+                      <a:ext cx="5047589" cy="195170"/>
+                    </a:xfrm>
+                    <a:prstGeom prst="rect">
+                      <a:avLst/>
+                    </a:prstGeom>
+                  </pic:spPr>
+                </pic:pic>
+              </a:graphicData>
+            </a:graphic>
+          </wp:inline>
+        </w:drawing>
+      </w:r>
+    </w:p>
+    <w:p>
+      <w:pPr>
+        <w:pStyle w:val="ListParagraph"/>
+        <w:ind w:left="1440"/>
+      </w:pPr>
+      <w:r>
+        <w:rPr>
+          <w:noProof/>
+        </w:rPr>
+        <w:drawing>
+          <wp:inline distT="0" distB="0" distL="0" distR="0" wp14:anchorId="42B77D26" wp14:editId="1A52C54D">
+            <wp:extent cx="5731510" cy="161290"/>
+            <wp:effectExtent l="0" t="0" r="2540" b="0"/>
+            <wp:docPr id="12" name="Picture 12"/>
+            <wp:cNvGraphicFramePr>
+              <a:graphicFrameLocks xmlns:a="http://schemas.openxmlformats.org/drawingml/2006/main" noChangeAspect="1"/>
+            </wp:cNvGraphicFramePr>
+            <a:graphic xmlns:a="http://schemas.openxmlformats.org/drawingml/2006/main">
+              <a:graphicData uri="http://schemas.openxmlformats.org/drawingml/2006/picture">
+                <pic:pic xmlns:pic="http://schemas.openxmlformats.org/drawingml/2006/picture">
+                  <pic:nvPicPr>
+                    <pic:cNvPr id="1" name=""/>
+                    <pic:cNvPicPr/>
+                  </pic:nvPicPr>
+                  <pic:blipFill>
+                    <a:blip r:embed="rId20"/>
+                    <a:stretch>
+                      <a:fillRect/>
+                    </a:stretch>
+                  </pic:blipFill>
+                  <pic:spPr>
+                    <a:xfrm>
+                      <a:off x="0" y="0"/>
+                      <a:ext cx="6920492" cy="194749"/>
+                    </a:xfrm>
+                    <a:prstGeom prst="rect">
+                      <a:avLst/>
+                    </a:prstGeom>
+                  </pic:spPr>
+                </pic:pic>
+              </a:graphicData>
+            </a:graphic>
+          </wp:inline>
+        </w:drawing>
+      </w:r>
+    </w:p>
+    <w:p>
+      <w:pPr>
+        <w:pStyle w:val="ListParagraph"/>
+        <w:numPr>
+          <w:ilvl w:val="1"/>
+          <w:numId w:val="1"/>
+        </w:numPr>
+      </w:pPr>
+      <w:r>
+        <w:rPr>
+          <w:noProof/>
+        </w:rPr>
+        <w:drawing>
+          <wp:inline distT="0" distB="0" distL="0" distR="0" wp14:anchorId="70336A6A" wp14:editId="150C56F2">
+            <wp:extent cx="4838700" cy="380365"/>
+            <wp:effectExtent l="0" t="0" r="0" b="635"/>
+            <wp:docPr id="13" name="Picture 13"/>
+            <wp:cNvGraphicFramePr>
+              <a:graphicFrameLocks xmlns:a="http://schemas.openxmlformats.org/drawingml/2006/main" noChangeAspect="1"/>
+            </wp:cNvGraphicFramePr>
+            <a:graphic xmlns:a="http://schemas.openxmlformats.org/drawingml/2006/main">
+              <a:graphicData uri="http://schemas.openxmlformats.org/drawingml/2006/picture">
+                <pic:pic xmlns:pic="http://schemas.openxmlformats.org/drawingml/2006/picture">
+                  <pic:nvPicPr>
+                    <pic:cNvPr id="1" name=""/>
+                    <pic:cNvPicPr/>
+                  </pic:nvPicPr>
+                  <pic:blipFill>
+                    <a:blip r:embed="rId21"/>
+                    <a:stretch>
+                      <a:fillRect/>
+                    </a:stretch>
+                  </pic:blipFill>
+                  <pic:spPr>
+                    <a:xfrm>
+                      <a:off x="0" y="0"/>
+                      <a:ext cx="4848498" cy="381135"/>
+                    </a:xfrm>
+                    <a:prstGeom prst="rect">
+                      <a:avLst/>
+                    </a:prstGeom>
+                  </pic:spPr>
+                </pic:pic>
+              </a:graphicData>
+            </a:graphic>
+          </wp:inline>
+        </w:drawing>
+      </w:r>
+    </w:p>
+    <w:p>
+      <w:pPr>
+        <w:pStyle w:val="ListParagraph"/>
+        <w:numPr>
+          <w:ilvl w:val="0"/>
+          <w:numId w:val="1"/>
+        </w:numPr>
+      </w:pPr>
+      <w:r>
+        <w:t>Instantiation and Prefabs</w:t>
+      </w:r>
+    </w:p>
+    <w:p>
+      <w:pPr>
+        <w:pStyle w:val="ListParagraph"/>
+        <w:numPr>
+          <w:ilvl w:val="1"/>
+          <w:numId w:val="1"/>
+        </w:numPr>
+      </w:pPr>
+      <w:r>
+        <w:t xml:space="preserve"> </w:t>
+      </w:r>
+      <w:r>
+        <w:t xml:space="preserve">There’s Instantiation for select buttons for every enemy in battle, </w:t>
+      </w:r>
+    </w:p>
+    <w:p>
+      <w:pPr>
+        <w:pStyle w:val="ListParagraph"/>
+        <w:numPr>
+          <w:ilvl w:val="1"/>
+          <w:numId w:val="1"/>
+        </w:numPr>
+      </w:pPr>
+      <w:r>
+        <w:t xml:space="preserve"> </w:t>
+      </w:r>
+      <w:r>
+        <w:rPr>
+          <w:noProof/>
+        </w:rPr>
+        <w:drawing>
+          <wp:inline distT="0" distB="0" distL="0" distR="0" wp14:anchorId="3B70A17A" wp14:editId="6AEFA800">
+            <wp:extent cx="4190476" cy="190476"/>
+            <wp:effectExtent l="0" t="0" r="0" b="635"/>
+            <wp:docPr id="14" name="Picture 14"/>
+            <wp:cNvGraphicFramePr>
+              <a:graphicFrameLocks xmlns:a="http://schemas.openxmlformats.org/drawingml/2006/main" noChangeAspect="1"/>
+            </wp:cNvGraphicFramePr>
+            <a:graphic xmlns:a="http://schemas.openxmlformats.org/drawingml/2006/main">
+              <a:graphicData uri="http://schemas.openxmlformats.org/drawingml/2006/picture">
+                <pic:pic xmlns:pic="http://schemas.openxmlformats.org/drawingml/2006/picture">
+                  <pic:nvPicPr>
+                    <pic:cNvPr id="1" name=""/>
+                    <pic:cNvPicPr/>
+                  </pic:nvPicPr>
+                  <pic:blipFill>
+                    <a:blip r:embed="rId22"/>
+                    <a:stretch>
+                      <a:fillRect/>
+                    </a:stretch>
+                  </pic:blipFill>
+                  <pic:spPr>
+                    <a:xfrm>
+                      <a:off x="0" y="0"/>
+                      <a:ext cx="4190476" cy="190476"/>
+                    </a:xfrm>
+                    <a:prstGeom prst="rect">
+                      <a:avLst/>
+                    </a:prstGeom>
+                  </pic:spPr>
+                </pic:pic>
+              </a:graphicData>
+            </a:graphic>
+          </wp:inline>
+        </w:drawing>
+      </w:r>
+    </w:p>
+    <w:p>
+      <w:pPr>
+        <w:pStyle w:val="ListParagraph"/>
+        <w:ind w:left="1440"/>
+      </w:pPr>
+      <w:r>
+        <w:t xml:space="preserve">Other than </w:t>
+      </w:r>
+      <w:r>
+        <w:t>that,</w:t>
+      </w:r>
+      <w:r>
+        <w:t xml:space="preserve"> there’s not much for instantiation.</w:t>
+      </w:r>
+    </w:p>
+    <w:p>
+      <w:pPr>
+        <w:pStyle w:val="ListParagraph"/>
+      </w:pPr>
+    </w:p>
+    <w:p>
+      <w:pPr>
+        <w:pStyle w:val="ListParagraph"/>
+      </w:pPr>
+    </w:p>
+    <w:p>
+      <w:pPr>
+        <w:pStyle w:val="ListParagraph"/>
+      </w:pPr>
+      <w:r>
+        <w:t xml:space="preserve"> </w:t>
+      </w:r>
+    </w:p>
+    <w:p>
+      <w:pPr>
+        <w:pStyle w:val="ListParagraph"/>
+        <w:numPr>
+          <w:ilvl w:val="0"/>
+          <w:numId w:val="1"/>
+        </w:numPr>
+      </w:pPr>
+      <w:r>
+        <w:t xml:space="preserve">Magic Numbers </w:t>
+      </w:r>
+    </w:p>
+    <w:p>
+      <w:pPr>
+        <w:pStyle w:val="ListParagraph"/>
+        <w:numPr>
+          <w:ilvl w:val="1"/>
+          <w:numId w:val="1"/>
+        </w:numPr>
+      </w:pPr>
+      <w:r>
+        <w:t xml:space="preserve"> </w:t>
+      </w:r>
+      <w:r>
+        <w:t>There’s only one place I can find a magic number in my code that is sort of necessary in getting the enemy position so the player can play an animation in front of them.</w:t>
+      </w:r>
+      <w:r>
+        <w:t xml:space="preserve"> This could be done better.</w:t>
+      </w:r>
+    </w:p>
+    <w:p>
+      <w:pPr>
+        <w:pStyle w:val="ListParagraph"/>
+        <w:numPr>
+          <w:ilvl w:val="1"/>
+          <w:numId w:val="1"/>
+        </w:numPr>
+      </w:pPr>
+      <w:r>
+        <w:t xml:space="preserve"> </w:t>
+      </w:r>
+      <w:r>
+        <w:rPr>
+          <w:noProof/>
+        </w:rPr>
+        <w:drawing>
+          <wp:inline distT="0" distB="0" distL="0" distR="0" wp14:anchorId="7DAF5F22" wp14:editId="4BE188F9">
+            <wp:extent cx="5390476" cy="314286"/>
+            <wp:effectExtent l="0" t="0" r="0" b="0"/>
+            <wp:docPr id="16" name="Picture 16"/>
+            <wp:cNvGraphicFramePr>
+              <a:graphicFrameLocks xmlns:a="http://schemas.openxmlformats.org/drawingml/2006/main" noChangeAspect="1"/>
+            </wp:cNvGraphicFramePr>
+            <a:graphic xmlns:a="http://schemas.openxmlformats.org/drawingml/2006/main">
+              <a:graphicData uri="http://schemas.openxmlformats.org/drawingml/2006/picture">
+                <pic:pic xmlns:pic="http://schemas.openxmlformats.org/drawingml/2006/picture">
+                  <pic:nvPicPr>
+                    <pic:cNvPr id="1" name=""/>
+                    <pic:cNvPicPr/>
+                  </pic:nvPicPr>
+                  <pic:blipFill>
+                    <a:blip r:embed="rId23"/>
+                    <a:stretch>
+                      <a:fillRect/>
+                    </a:stretch>
+                  </pic:blipFill>
+                  <pic:spPr>
+                    <a:xfrm>
+                      <a:off x="0" y="0"/>
                       <a:ext cx="5390476" cy="314286"/>
                     </a:xfrm>
                     <a:prstGeom prst="rect">
@@ -1524,456 +1621,15 @@
       <w:r>
         <w:t xml:space="preserve"> </w:t>
       </w:r>
-    </w:p>
-    <w:p>
-      <w:pPr>
-        <w:pStyle w:val="ListParagraph"/>
-        <w:numPr>
-          <w:ilvl w:val="1"/>
-          <w:numId w:val="1"/>
-        </w:numPr>
-      </w:pPr>
-      <w:r>
-        <w:t xml:space="preserve"> </w:t>
-      </w:r>
-    </w:p>
-    <w:p>
-      <w:pPr>
-        <w:pStyle w:val="ListParagraph"/>
-        <w:numPr>
-          <w:ilvl w:val="1"/>
-          <w:numId w:val="1"/>
-        </w:numPr>
-      </w:pPr>
-      <w:r>
-        <w:t xml:space="preserve"> </w:t>
-      </w:r>
-    </w:p>
-    <w:p>
-      <w:pPr>
-        <w:pStyle w:val="ListParagraph"/>
-        <w:numPr>
-          <w:ilvl w:val="0"/>
-          <w:numId w:val="1"/>
-        </w:numPr>
-      </w:pPr>
-      <w:r>
-        <w:t>Self made models and or animations</w:t>
-      </w:r>
-    </w:p>
-    <w:p>
-      <w:pPr>
-        <w:pStyle w:val="ListParagraph"/>
-        <w:numPr>
-          <w:ilvl w:val="1"/>
-          <w:numId w:val="1"/>
-        </w:numPr>
-      </w:pPr>
-      <w:r>
-        <w:t xml:space="preserve"> </w:t>
-      </w:r>
-      <w:r>
-        <w:t>The model that I made is a snake and it has one animation where it does a moving/idle animation.</w:t>
-      </w:r>
-    </w:p>
-    <w:p>
-      <w:pPr>
-        <w:pStyle w:val="ListParagraph"/>
-        <w:numPr>
-          <w:ilvl w:val="1"/>
-          <w:numId w:val="1"/>
-        </w:numPr>
-      </w:pPr>
-      <w:r>
-        <w:t xml:space="preserve"> </w:t>
-      </w:r>
-    </w:p>
-    <w:p>
-      <w:pPr>
-        <w:pStyle w:val="ListParagraph"/>
-        <w:numPr>
-          <w:ilvl w:val="1"/>
-          <w:numId w:val="1"/>
-        </w:numPr>
-      </w:pPr>
-      <w:r>
-        <w:t xml:space="preserve"> </w:t>
-      </w:r>
-    </w:p>
-    <w:p>
-      <w:pPr>
-        <w:pStyle w:val="ListParagraph"/>
-        <w:numPr>
-          <w:ilvl w:val="1"/>
-          <w:numId w:val="1"/>
-        </w:numPr>
-      </w:pPr>
-      <w:r>
-        <w:t xml:space="preserve"> </w:t>
-      </w:r>
-    </w:p>
-    <w:p>
-      <w:pPr>
-        <w:pStyle w:val="ListParagraph"/>
-        <w:numPr>
-          <w:ilvl w:val="0"/>
-          <w:numId w:val="1"/>
-        </w:numPr>
-      </w:pPr>
-      <w:r>
-        <w:t>Interactions between objects/scripts</w:t>
-      </w:r>
-    </w:p>
-    <w:p>
-      <w:pPr>
-        <w:pStyle w:val="ListParagraph"/>
-        <w:numPr>
-          <w:ilvl w:val="1"/>
-          <w:numId w:val="1"/>
-        </w:numPr>
-      </w:pPr>
-      <w:r>
-        <w:t xml:space="preserve"> </w:t>
-      </w:r>
-      <w:r>
-        <w:t>There’s a few examples of interactions between objects and scripts</w:t>
-      </w:r>
-    </w:p>
-    <w:p>
-      <w:pPr>
-        <w:pStyle w:val="ListParagraph"/>
-        <w:numPr>
-          <w:ilvl w:val="1"/>
-          <w:numId w:val="1"/>
-        </w:numPr>
-      </w:pPr>
-      <w:r>
-        <w:t xml:space="preserve"> </w:t>
-      </w:r>
       <w:r>
         <w:rPr>
           <w:noProof/>
         </w:rPr>
         <w:drawing>
-          <wp:inline distT="0" distB="0" distL="0" distR="0" wp14:anchorId="011F6A7A" wp14:editId="2D448C7C">
-            <wp:extent cx="2666667" cy="685714"/>
-            <wp:effectExtent l="0" t="0" r="635" b="635"/>
-            <wp:docPr id="17" name="Picture 17" descr="Text&#10;&#10;Description automatically generated"/>
-            <wp:cNvGraphicFramePr>
-              <a:graphicFrameLocks xmlns:a="http://schemas.openxmlformats.org/drawingml/2006/main" noChangeAspect="1"/>
-            </wp:cNvGraphicFramePr>
-            <a:graphic xmlns:a="http://schemas.openxmlformats.org/drawingml/2006/main">
-              <a:graphicData uri="http://schemas.openxmlformats.org/drawingml/2006/picture">
-                <pic:pic xmlns:pic="http://schemas.openxmlformats.org/drawingml/2006/picture">
-                  <pic:nvPicPr>
-                    <pic:cNvPr id="17" name="Picture 17" descr="Text&#10;&#10;Description automatically generated"/>
-                    <pic:cNvPicPr/>
-                  </pic:nvPicPr>
-                  <pic:blipFill>
-                    <a:blip r:embed="rId20"/>
-                    <a:stretch>
-                      <a:fillRect/>
-                    </a:stretch>
-                  </pic:blipFill>
-                  <pic:spPr>
-                    <a:xfrm>
-                      <a:off x="0" y="0"/>
-                      <a:ext cx="2666667" cy="685714"/>
-                    </a:xfrm>
-                    <a:prstGeom prst="rect">
-                      <a:avLst/>
-                    </a:prstGeom>
-                  </pic:spPr>
-                </pic:pic>
-              </a:graphicData>
-            </a:graphic>
-          </wp:inline>
-        </w:drawing>
-      </w:r>
-    </w:p>
-    <w:p>
-      <w:pPr>
-        <w:pStyle w:val="ListParagraph"/>
-        <w:numPr>
-          <w:ilvl w:val="1"/>
-          <w:numId w:val="1"/>
-        </w:numPr>
-      </w:pPr>
-      <w:r>
-        <w:t xml:space="preserve"> </w:t>
-      </w:r>
-      <w:r>
-        <w:rPr>
-          <w:noProof/>
-        </w:rPr>
-        <w:drawing>
-          <wp:inline distT="0" distB="0" distL="0" distR="0" wp14:anchorId="2E95E105" wp14:editId="46E64473">
-            <wp:extent cx="4600000" cy="1171429"/>
-            <wp:effectExtent l="0" t="0" r="0" b="0"/>
-            <wp:docPr id="18" name="Picture 18" descr="Text&#10;&#10;Description automatically generated"/>
-            <wp:cNvGraphicFramePr>
-              <a:graphicFrameLocks xmlns:a="http://schemas.openxmlformats.org/drawingml/2006/main" noChangeAspect="1"/>
-            </wp:cNvGraphicFramePr>
-            <a:graphic xmlns:a="http://schemas.openxmlformats.org/drawingml/2006/main">
-              <a:graphicData uri="http://schemas.openxmlformats.org/drawingml/2006/picture">
-                <pic:pic xmlns:pic="http://schemas.openxmlformats.org/drawingml/2006/picture">
-                  <pic:nvPicPr>
-                    <pic:cNvPr id="18" name="Picture 18" descr="Text&#10;&#10;Description automatically generated"/>
-                    <pic:cNvPicPr/>
-                  </pic:nvPicPr>
-                  <pic:blipFill>
-                    <a:blip r:embed="rId21"/>
-                    <a:stretch>
-                      <a:fillRect/>
-                    </a:stretch>
-                  </pic:blipFill>
-                  <pic:spPr>
-                    <a:xfrm>
-                      <a:off x="0" y="0"/>
-                      <a:ext cx="4600000" cy="1171429"/>
-                    </a:xfrm>
-                    <a:prstGeom prst="rect">
-                      <a:avLst/>
-                    </a:prstGeom>
-                  </pic:spPr>
-                </pic:pic>
-              </a:graphicData>
-            </a:graphic>
-          </wp:inline>
-        </w:drawing>
-      </w:r>
-    </w:p>
-    <w:p>
-      <w:pPr>
-        <w:pStyle w:val="ListParagraph"/>
-        <w:numPr>
-          <w:ilvl w:val="1"/>
-          <w:numId w:val="1"/>
-        </w:numPr>
-      </w:pPr>
-      <w:r>
-        <w:t xml:space="preserve"> </w:t>
-      </w:r>
-      <w:r>
-        <w:rPr>
-          <w:noProof/>
-        </w:rPr>
-        <w:drawing>
-          <wp:inline distT="0" distB="0" distL="0" distR="0" wp14:anchorId="5A54C9A8" wp14:editId="01C90D4C">
-            <wp:extent cx="4600000" cy="2390476"/>
-            <wp:effectExtent l="0" t="0" r="0" b="0"/>
-            <wp:docPr id="19" name="Picture 19" descr="Text&#10;&#10;Description automatically generated"/>
-            <wp:cNvGraphicFramePr>
-              <a:graphicFrameLocks xmlns:a="http://schemas.openxmlformats.org/drawingml/2006/main" noChangeAspect="1"/>
-            </wp:cNvGraphicFramePr>
-            <a:graphic xmlns:a="http://schemas.openxmlformats.org/drawingml/2006/main">
-              <a:graphicData uri="http://schemas.openxmlformats.org/drawingml/2006/picture">
-                <pic:pic xmlns:pic="http://schemas.openxmlformats.org/drawingml/2006/picture">
-                  <pic:nvPicPr>
-                    <pic:cNvPr id="19" name="Picture 19" descr="Text&#10;&#10;Description automatically generated"/>
-                    <pic:cNvPicPr/>
-                  </pic:nvPicPr>
-                  <pic:blipFill>
-                    <a:blip r:embed="rId22"/>
-                    <a:stretch>
-                      <a:fillRect/>
-                    </a:stretch>
-                  </pic:blipFill>
-                  <pic:spPr>
-                    <a:xfrm>
-                      <a:off x="0" y="0"/>
-                      <a:ext cx="4600000" cy="2390476"/>
-                    </a:xfrm>
-                    <a:prstGeom prst="rect">
-                      <a:avLst/>
-                    </a:prstGeom>
-                  </pic:spPr>
-                </pic:pic>
-              </a:graphicData>
-            </a:graphic>
-          </wp:inline>
-        </w:drawing>
-      </w:r>
-    </w:p>
-    <w:p>
-      <w:pPr>
-        <w:pStyle w:val="ListParagraph"/>
-        <w:numPr>
-          <w:ilvl w:val="0"/>
-          <w:numId w:val="1"/>
-        </w:numPr>
-      </w:pPr>
-      <w:r>
-        <w:lastRenderedPageBreak/>
-        <w:t>Proper code placement</w:t>
-      </w:r>
-    </w:p>
-    <w:p>
-      <w:pPr>
-        <w:pStyle w:val="ListParagraph"/>
-        <w:numPr>
-          <w:ilvl w:val="1"/>
-          <w:numId w:val="1"/>
-        </w:numPr>
-      </w:pPr>
-      <w:r>
-        <w:t xml:space="preserve"> </w:t>
-      </w:r>
-      <w:r>
-        <w:t>The code is placed correctly I think?</w:t>
-      </w:r>
-    </w:p>
-    <w:p>
-      <w:pPr>
-        <w:pStyle w:val="ListParagraph"/>
-        <w:numPr>
-          <w:ilvl w:val="1"/>
-          <w:numId w:val="1"/>
-        </w:numPr>
-      </w:pPr>
-      <w:r>
-        <w:t xml:space="preserve"> </w:t>
-      </w:r>
-    </w:p>
-    <w:p>
-      <w:pPr>
-        <w:pStyle w:val="ListParagraph"/>
-        <w:numPr>
-          <w:ilvl w:val="1"/>
-          <w:numId w:val="1"/>
-        </w:numPr>
-      </w:pPr>
-      <w:r>
-        <w:t xml:space="preserve"> </w:t>
-      </w:r>
-    </w:p>
-    <w:p>
-      <w:pPr>
-        <w:pStyle w:val="ListParagraph"/>
-        <w:numPr>
-          <w:ilvl w:val="1"/>
-          <w:numId w:val="1"/>
-        </w:numPr>
-      </w:pPr>
-      <w:r>
-        <w:t xml:space="preserve"> </w:t>
-      </w:r>
-    </w:p>
-    <w:p>
-      <w:pPr>
-        <w:pStyle w:val="ListParagraph"/>
-        <w:numPr>
-          <w:ilvl w:val="0"/>
-          <w:numId w:val="1"/>
-        </w:numPr>
-      </w:pPr>
-      <w:r>
-        <w:t>Code repetition</w:t>
-      </w:r>
-    </w:p>
-    <w:p>
-      <w:pPr>
-        <w:pStyle w:val="ListParagraph"/>
-        <w:numPr>
-          <w:ilvl w:val="1"/>
-          <w:numId w:val="1"/>
-        </w:numPr>
-      </w:pPr>
-      <w:r>
-        <w:t xml:space="preserve"> </w:t>
-      </w:r>
-      <w:r>
-        <w:t xml:space="preserve">There are a few instances of code repetition, mostly between the </w:t>
-      </w:r>
-      <w:proofErr w:type="spellStart"/>
-      <w:r>
-        <w:t>HeroStateMachine</w:t>
-      </w:r>
-      <w:proofErr w:type="spellEnd"/>
-      <w:r>
-        <w:t xml:space="preserve"> and </w:t>
-      </w:r>
-      <w:proofErr w:type="spellStart"/>
-      <w:r>
-        <w:t>EnemyStateMachine</w:t>
-      </w:r>
-      <w:proofErr w:type="spellEnd"/>
-      <w:r>
-        <w:t>.</w:t>
-      </w:r>
-    </w:p>
-    <w:p>
-      <w:pPr>
-        <w:pStyle w:val="ListParagraph"/>
-        <w:numPr>
-          <w:ilvl w:val="1"/>
-          <w:numId w:val="1"/>
-        </w:numPr>
-      </w:pPr>
-      <w:r>
-        <w:t xml:space="preserve"> </w:t>
-      </w:r>
-      <w:r>
-        <w:rPr>
-          <w:noProof/>
-        </w:rPr>
-        <w:drawing>
-          <wp:inline distT="0" distB="0" distL="0" distR="0" wp14:anchorId="700D073E" wp14:editId="21986911">
-            <wp:extent cx="5132614" cy="1009650"/>
-            <wp:effectExtent l="0" t="0" r="0" b="0"/>
-            <wp:docPr id="20" name="Picture 20" descr="Text&#10;&#10;Description automatically generated"/>
-            <wp:cNvGraphicFramePr>
-              <a:graphicFrameLocks xmlns:a="http://schemas.openxmlformats.org/drawingml/2006/main" noChangeAspect="1"/>
-            </wp:cNvGraphicFramePr>
-            <a:graphic xmlns:a="http://schemas.openxmlformats.org/drawingml/2006/main">
-              <a:graphicData uri="http://schemas.openxmlformats.org/drawingml/2006/picture">
-                <pic:pic xmlns:pic="http://schemas.openxmlformats.org/drawingml/2006/picture">
-                  <pic:nvPicPr>
-                    <pic:cNvPr id="20" name="Picture 20" descr="Text&#10;&#10;Description automatically generated"/>
-                    <pic:cNvPicPr/>
-                  </pic:nvPicPr>
-                  <pic:blipFill>
-                    <a:blip r:embed="rId23"/>
-                    <a:stretch>
-                      <a:fillRect/>
-                    </a:stretch>
-                  </pic:blipFill>
-                  <pic:spPr>
-                    <a:xfrm>
-                      <a:off x="0" y="0"/>
-                      <a:ext cx="5133512" cy="1009827"/>
-                    </a:xfrm>
-                    <a:prstGeom prst="rect">
-                      <a:avLst/>
-                    </a:prstGeom>
-                  </pic:spPr>
-                </pic:pic>
-              </a:graphicData>
-            </a:graphic>
-          </wp:inline>
-        </w:drawing>
-      </w:r>
-    </w:p>
-    <w:p>
-      <w:pPr>
-        <w:pStyle w:val="ListParagraph"/>
-        <w:numPr>
-          <w:ilvl w:val="1"/>
-          <w:numId w:val="1"/>
-        </w:numPr>
-      </w:pPr>
-      <w:r>
-        <w:t xml:space="preserve"> </w:t>
-      </w:r>
-      <w:r>
-        <w:rPr>
-          <w:noProof/>
-        </w:rPr>
-        <w:drawing>
-          <wp:inline distT="0" distB="0" distL="0" distR="0" wp14:anchorId="2717CEFD" wp14:editId="576C9614">
-            <wp:extent cx="2523809" cy="333333"/>
-            <wp:effectExtent l="0" t="0" r="0" b="0"/>
-            <wp:docPr id="21" name="Picture 21"/>
+          <wp:inline distT="0" distB="0" distL="0" distR="0" wp14:anchorId="70314519" wp14:editId="2D34D229">
+            <wp:extent cx="4800600" cy="1876425"/>
+            <wp:effectExtent l="0" t="0" r="0" b="9525"/>
+            <wp:docPr id="27" name="Picture 27"/>
             <wp:cNvGraphicFramePr>
               <a:graphicFrameLocks xmlns:a="http://schemas.openxmlformats.org/drawingml/2006/main" noChangeAspect="1"/>
             </wp:cNvGraphicFramePr>
@@ -1993,6 +1649,622 @@
                   <pic:spPr>
                     <a:xfrm>
                       <a:off x="0" y="0"/>
+                      <a:ext cx="4800600" cy="1876425"/>
+                    </a:xfrm>
+                    <a:prstGeom prst="rect">
+                      <a:avLst/>
+                    </a:prstGeom>
+                  </pic:spPr>
+                </pic:pic>
+              </a:graphicData>
+            </a:graphic>
+          </wp:inline>
+        </w:drawing>
+      </w:r>
+    </w:p>
+    <w:p>
+      <w:pPr>
+        <w:pStyle w:val="ListParagraph"/>
+        <w:numPr>
+          <w:ilvl w:val="1"/>
+          <w:numId w:val="1"/>
+        </w:numPr>
+      </w:pPr>
+      <w:r>
+        <w:lastRenderedPageBreak/>
+        <w:t xml:space="preserve"> </w:t>
+      </w:r>
+      <w:r>
+        <w:rPr>
+          <w:noProof/>
+        </w:rPr>
+        <w:drawing>
+          <wp:inline distT="0" distB="0" distL="0" distR="0" wp14:anchorId="1F7C058A" wp14:editId="73ED41AB">
+            <wp:extent cx="5238750" cy="2019300"/>
+            <wp:effectExtent l="0" t="0" r="0" b="0"/>
+            <wp:docPr id="28" name="Picture 28"/>
+            <wp:cNvGraphicFramePr>
+              <a:graphicFrameLocks xmlns:a="http://schemas.openxmlformats.org/drawingml/2006/main" noChangeAspect="1"/>
+            </wp:cNvGraphicFramePr>
+            <a:graphic xmlns:a="http://schemas.openxmlformats.org/drawingml/2006/main">
+              <a:graphicData uri="http://schemas.openxmlformats.org/drawingml/2006/picture">
+                <pic:pic xmlns:pic="http://schemas.openxmlformats.org/drawingml/2006/picture">
+                  <pic:nvPicPr>
+                    <pic:cNvPr id="1" name=""/>
+                    <pic:cNvPicPr/>
+                  </pic:nvPicPr>
+                  <pic:blipFill>
+                    <a:blip r:embed="rId25"/>
+                    <a:stretch>
+                      <a:fillRect/>
+                    </a:stretch>
+                  </pic:blipFill>
+                  <pic:spPr>
+                    <a:xfrm>
+                      <a:off x="0" y="0"/>
+                      <a:ext cx="5238750" cy="2019300"/>
+                    </a:xfrm>
+                    <a:prstGeom prst="rect">
+                      <a:avLst/>
+                    </a:prstGeom>
+                  </pic:spPr>
+                </pic:pic>
+              </a:graphicData>
+            </a:graphic>
+          </wp:inline>
+        </w:drawing>
+      </w:r>
+    </w:p>
+    <w:p>
+      <w:pPr>
+        <w:pStyle w:val="ListParagraph"/>
+        <w:numPr>
+          <w:ilvl w:val="1"/>
+          <w:numId w:val="1"/>
+        </w:numPr>
+      </w:pPr>
+      <w:r>
+        <w:t xml:space="preserve"> </w:t>
+      </w:r>
+    </w:p>
+    <w:p>
+      <w:pPr>
+        <w:pStyle w:val="ListParagraph"/>
+        <w:numPr>
+          <w:ilvl w:val="0"/>
+          <w:numId w:val="1"/>
+        </w:numPr>
+      </w:pPr>
+      <w:r>
+        <w:t>Self made models and or animations</w:t>
+      </w:r>
+    </w:p>
+    <w:p>
+      <w:pPr>
+        <w:pStyle w:val="ListParagraph"/>
+        <w:numPr>
+          <w:ilvl w:val="1"/>
+          <w:numId w:val="1"/>
+        </w:numPr>
+      </w:pPr>
+      <w:r>
+        <w:t xml:space="preserve"> </w:t>
+      </w:r>
+      <w:r>
+        <w:t>The model that I made is a snake and it has one animation where it does a moving/idle animation.</w:t>
+      </w:r>
+    </w:p>
+    <w:p>
+      <w:pPr>
+        <w:pStyle w:val="ListParagraph"/>
+        <w:numPr>
+          <w:ilvl w:val="1"/>
+          <w:numId w:val="1"/>
+        </w:numPr>
+      </w:pPr>
+      <w:r>
+        <w:t xml:space="preserve"> </w:t>
+      </w:r>
+    </w:p>
+    <w:p>
+      <w:pPr>
+        <w:pStyle w:val="ListParagraph"/>
+        <w:numPr>
+          <w:ilvl w:val="1"/>
+          <w:numId w:val="1"/>
+        </w:numPr>
+      </w:pPr>
+      <w:r>
+        <w:t xml:space="preserve"> </w:t>
+      </w:r>
+    </w:p>
+    <w:p>
+      <w:pPr>
+        <w:pStyle w:val="ListParagraph"/>
+        <w:numPr>
+          <w:ilvl w:val="1"/>
+          <w:numId w:val="1"/>
+        </w:numPr>
+      </w:pPr>
+      <w:r>
+        <w:t xml:space="preserve"> </w:t>
+      </w:r>
+    </w:p>
+    <w:p>
+      <w:pPr>
+        <w:pStyle w:val="ListParagraph"/>
+        <w:numPr>
+          <w:ilvl w:val="0"/>
+          <w:numId w:val="1"/>
+        </w:numPr>
+      </w:pPr>
+      <w:r>
+        <w:t>Interactions between objects/scripts</w:t>
+      </w:r>
+    </w:p>
+    <w:p>
+      <w:pPr>
+        <w:pStyle w:val="ListParagraph"/>
+        <w:numPr>
+          <w:ilvl w:val="1"/>
+          <w:numId w:val="1"/>
+        </w:numPr>
+      </w:pPr>
+      <w:r>
+        <w:t xml:space="preserve"> </w:t>
+      </w:r>
+      <w:proofErr w:type="gramStart"/>
+      <w:r>
+        <w:t>There’s</w:t>
+      </w:r>
+      <w:proofErr w:type="gramEnd"/>
+      <w:r>
+        <w:t xml:space="preserve"> a few examples of interactions between objects and scripts</w:t>
+      </w:r>
+    </w:p>
+    <w:p>
+      <w:pPr>
+        <w:pStyle w:val="ListParagraph"/>
+        <w:numPr>
+          <w:ilvl w:val="1"/>
+          <w:numId w:val="1"/>
+        </w:numPr>
+      </w:pPr>
+      <w:r>
+        <w:t xml:space="preserve"> </w:t>
+      </w:r>
+      <w:r>
+        <w:rPr>
+          <w:noProof/>
+        </w:rPr>
+        <w:drawing>
+          <wp:inline distT="0" distB="0" distL="0" distR="0" wp14:anchorId="011F6A7A" wp14:editId="2D448C7C">
+            <wp:extent cx="2666667" cy="685714"/>
+            <wp:effectExtent l="0" t="0" r="635" b="635"/>
+            <wp:docPr id="17" name="Picture 17" descr="Text&#10;&#10;Description automatically generated"/>
+            <wp:cNvGraphicFramePr>
+              <a:graphicFrameLocks xmlns:a="http://schemas.openxmlformats.org/drawingml/2006/main" noChangeAspect="1"/>
+            </wp:cNvGraphicFramePr>
+            <a:graphic xmlns:a="http://schemas.openxmlformats.org/drawingml/2006/main">
+              <a:graphicData uri="http://schemas.openxmlformats.org/drawingml/2006/picture">
+                <pic:pic xmlns:pic="http://schemas.openxmlformats.org/drawingml/2006/picture">
+                  <pic:nvPicPr>
+                    <pic:cNvPr id="17" name="Picture 17" descr="Text&#10;&#10;Description automatically generated"/>
+                    <pic:cNvPicPr/>
+                  </pic:nvPicPr>
+                  <pic:blipFill>
+                    <a:blip r:embed="rId26"/>
+                    <a:stretch>
+                      <a:fillRect/>
+                    </a:stretch>
+                  </pic:blipFill>
+                  <pic:spPr>
+                    <a:xfrm>
+                      <a:off x="0" y="0"/>
+                      <a:ext cx="2666667" cy="685714"/>
+                    </a:xfrm>
+                    <a:prstGeom prst="rect">
+                      <a:avLst/>
+                    </a:prstGeom>
+                  </pic:spPr>
+                </pic:pic>
+              </a:graphicData>
+            </a:graphic>
+          </wp:inline>
+        </w:drawing>
+      </w:r>
+    </w:p>
+    <w:p>
+      <w:pPr>
+        <w:pStyle w:val="ListParagraph"/>
+        <w:numPr>
+          <w:ilvl w:val="1"/>
+          <w:numId w:val="1"/>
+        </w:numPr>
+      </w:pPr>
+      <w:r>
+        <w:t xml:space="preserve"> </w:t>
+      </w:r>
+      <w:r>
+        <w:rPr>
+          <w:noProof/>
+        </w:rPr>
+        <w:drawing>
+          <wp:inline distT="0" distB="0" distL="0" distR="0" wp14:anchorId="2E95E105" wp14:editId="46E64473">
+            <wp:extent cx="4600000" cy="1171429"/>
+            <wp:effectExtent l="0" t="0" r="0" b="0"/>
+            <wp:docPr id="18" name="Picture 18" descr="Text&#10;&#10;Description automatically generated"/>
+            <wp:cNvGraphicFramePr>
+              <a:graphicFrameLocks xmlns:a="http://schemas.openxmlformats.org/drawingml/2006/main" noChangeAspect="1"/>
+            </wp:cNvGraphicFramePr>
+            <a:graphic xmlns:a="http://schemas.openxmlformats.org/drawingml/2006/main">
+              <a:graphicData uri="http://schemas.openxmlformats.org/drawingml/2006/picture">
+                <pic:pic xmlns:pic="http://schemas.openxmlformats.org/drawingml/2006/picture">
+                  <pic:nvPicPr>
+                    <pic:cNvPr id="18" name="Picture 18" descr="Text&#10;&#10;Description automatically generated"/>
+                    <pic:cNvPicPr/>
+                  </pic:nvPicPr>
+                  <pic:blipFill>
+                    <a:blip r:embed="rId27"/>
+                    <a:stretch>
+                      <a:fillRect/>
+                    </a:stretch>
+                  </pic:blipFill>
+                  <pic:spPr>
+                    <a:xfrm>
+                      <a:off x="0" y="0"/>
+                      <a:ext cx="4600000" cy="1171429"/>
+                    </a:xfrm>
+                    <a:prstGeom prst="rect">
+                      <a:avLst/>
+                    </a:prstGeom>
+                  </pic:spPr>
+                </pic:pic>
+              </a:graphicData>
+            </a:graphic>
+          </wp:inline>
+        </w:drawing>
+      </w:r>
+    </w:p>
+    <w:p>
+      <w:pPr>
+        <w:pStyle w:val="ListParagraph"/>
+        <w:numPr>
+          <w:ilvl w:val="1"/>
+          <w:numId w:val="1"/>
+        </w:numPr>
+      </w:pPr>
+      <w:r>
+        <w:t xml:space="preserve"> </w:t>
+      </w:r>
+      <w:r>
+        <w:rPr>
+          <w:noProof/>
+        </w:rPr>
+        <w:drawing>
+          <wp:inline distT="0" distB="0" distL="0" distR="0" wp14:anchorId="5A54C9A8" wp14:editId="01C90D4C">
+            <wp:extent cx="4600000" cy="2390476"/>
+            <wp:effectExtent l="0" t="0" r="0" b="0"/>
+            <wp:docPr id="19" name="Picture 19" descr="Text&#10;&#10;Description automatically generated"/>
+            <wp:cNvGraphicFramePr>
+              <a:graphicFrameLocks xmlns:a="http://schemas.openxmlformats.org/drawingml/2006/main" noChangeAspect="1"/>
+            </wp:cNvGraphicFramePr>
+            <a:graphic xmlns:a="http://schemas.openxmlformats.org/drawingml/2006/main">
+              <a:graphicData uri="http://schemas.openxmlformats.org/drawingml/2006/picture">
+                <pic:pic xmlns:pic="http://schemas.openxmlformats.org/drawingml/2006/picture">
+                  <pic:nvPicPr>
+                    <pic:cNvPr id="19" name="Picture 19" descr="Text&#10;&#10;Description automatically generated"/>
+                    <pic:cNvPicPr/>
+                  </pic:nvPicPr>
+                  <pic:blipFill>
+                    <a:blip r:embed="rId28"/>
+                    <a:stretch>
+                      <a:fillRect/>
+                    </a:stretch>
+                  </pic:blipFill>
+                  <pic:spPr>
+                    <a:xfrm>
+                      <a:off x="0" y="0"/>
+                      <a:ext cx="4600000" cy="2390476"/>
+                    </a:xfrm>
+                    <a:prstGeom prst="rect">
+                      <a:avLst/>
+                    </a:prstGeom>
+                  </pic:spPr>
+                </pic:pic>
+              </a:graphicData>
+            </a:graphic>
+          </wp:inline>
+        </w:drawing>
+      </w:r>
+    </w:p>
+    <w:p>
+      <w:pPr>
+        <w:pStyle w:val="ListParagraph"/>
+        <w:numPr>
+          <w:ilvl w:val="0"/>
+          <w:numId w:val="1"/>
+        </w:numPr>
+      </w:pPr>
+      <w:r>
+        <w:t>Proper code placement</w:t>
+      </w:r>
+    </w:p>
+    <w:p>
+      <w:pPr>
+        <w:pStyle w:val="ListParagraph"/>
+        <w:numPr>
+          <w:ilvl w:val="1"/>
+          <w:numId w:val="1"/>
+        </w:numPr>
+      </w:pPr>
+      <w:r>
+        <w:t xml:space="preserve"> </w:t>
+      </w:r>
+      <w:r>
+        <w:t xml:space="preserve">My Player script contains an animate and </w:t>
+      </w:r>
+      <w:proofErr w:type="spellStart"/>
+      <w:r>
+        <w:t>move_forward</w:t>
+      </w:r>
+      <w:proofErr w:type="spellEnd"/>
+      <w:r>
+        <w:t xml:space="preserve"> method that can only be accessed by itself and its game object. </w:t>
+      </w:r>
+    </w:p>
+    <w:p>
+      <w:pPr>
+        <w:ind w:left="1080"/>
+      </w:pPr>
+      <w:r>
+        <w:lastRenderedPageBreak/>
+        <w:t xml:space="preserve"> </w:t>
+      </w:r>
+      <w:r>
+        <w:rPr>
+          <w:noProof/>
+        </w:rPr>
+        <w:drawing>
+          <wp:inline distT="0" distB="0" distL="0" distR="0" wp14:anchorId="216CCA25" wp14:editId="65939F1E">
+            <wp:extent cx="4733925" cy="5924550"/>
+            <wp:effectExtent l="0" t="0" r="9525" b="0"/>
+            <wp:docPr id="15" name="Picture 15"/>
+            <wp:cNvGraphicFramePr>
+              <a:graphicFrameLocks xmlns:a="http://schemas.openxmlformats.org/drawingml/2006/main" noChangeAspect="1"/>
+            </wp:cNvGraphicFramePr>
+            <a:graphic xmlns:a="http://schemas.openxmlformats.org/drawingml/2006/main">
+              <a:graphicData uri="http://schemas.openxmlformats.org/drawingml/2006/picture">
+                <pic:pic xmlns:pic="http://schemas.openxmlformats.org/drawingml/2006/picture">
+                  <pic:nvPicPr>
+                    <pic:cNvPr id="1" name=""/>
+                    <pic:cNvPicPr/>
+                  </pic:nvPicPr>
+                  <pic:blipFill>
+                    <a:blip r:embed="rId29"/>
+                    <a:stretch>
+                      <a:fillRect/>
+                    </a:stretch>
+                  </pic:blipFill>
+                  <pic:spPr>
+                    <a:xfrm>
+                      <a:off x="0" y="0"/>
+                      <a:ext cx="4733925" cy="5924550"/>
+                    </a:xfrm>
+                    <a:prstGeom prst="rect">
+                      <a:avLst/>
+                    </a:prstGeom>
+                  </pic:spPr>
+                </pic:pic>
+              </a:graphicData>
+            </a:graphic>
+          </wp:inline>
+        </w:drawing>
+      </w:r>
+    </w:p>
+    <w:p>
+      <w:pPr>
+        <w:pStyle w:val="ListParagraph"/>
+        <w:numPr>
+          <w:ilvl w:val="1"/>
+          <w:numId w:val="1"/>
+        </w:numPr>
+      </w:pPr>
+      <w:r>
+        <w:t xml:space="preserve"> </w:t>
+      </w:r>
+      <w:r>
+        <w:t xml:space="preserve">Camera zoom is another example of this </w:t>
+      </w:r>
+      <w:r>
+        <w:rPr>
+          <w:noProof/>
+        </w:rPr>
+        <w:drawing>
+          <wp:inline distT="0" distB="0" distL="0" distR="0" wp14:anchorId="020FD714" wp14:editId="34BADB61">
+            <wp:extent cx="4657725" cy="2190750"/>
+            <wp:effectExtent l="0" t="0" r="9525" b="0"/>
+            <wp:docPr id="26" name="Picture 26"/>
+            <wp:cNvGraphicFramePr>
+              <a:graphicFrameLocks xmlns:a="http://schemas.openxmlformats.org/drawingml/2006/main" noChangeAspect="1"/>
+            </wp:cNvGraphicFramePr>
+            <a:graphic xmlns:a="http://schemas.openxmlformats.org/drawingml/2006/main">
+              <a:graphicData uri="http://schemas.openxmlformats.org/drawingml/2006/picture">
+                <pic:pic xmlns:pic="http://schemas.openxmlformats.org/drawingml/2006/picture">
+                  <pic:nvPicPr>
+                    <pic:cNvPr id="1" name=""/>
+                    <pic:cNvPicPr/>
+                  </pic:nvPicPr>
+                  <pic:blipFill>
+                    <a:blip r:embed="rId30"/>
+                    <a:stretch>
+                      <a:fillRect/>
+                    </a:stretch>
+                  </pic:blipFill>
+                  <pic:spPr>
+                    <a:xfrm>
+                      <a:off x="0" y="0"/>
+                      <a:ext cx="4657725" cy="2190750"/>
+                    </a:xfrm>
+                    <a:prstGeom prst="rect">
+                      <a:avLst/>
+                    </a:prstGeom>
+                  </pic:spPr>
+                </pic:pic>
+              </a:graphicData>
+            </a:graphic>
+          </wp:inline>
+        </w:drawing>
+      </w:r>
+    </w:p>
+    <w:p>
+      <w:pPr>
+        <w:pStyle w:val="ListParagraph"/>
+      </w:pPr>
+    </w:p>
+    <w:p>
+      <w:pPr>
+        <w:pStyle w:val="ListParagraph"/>
+      </w:pPr>
+      <w:r>
+        <w:t xml:space="preserve"> </w:t>
+      </w:r>
+    </w:p>
+    <w:p>
+      <w:pPr>
+        <w:pStyle w:val="ListParagraph"/>
+        <w:numPr>
+          <w:ilvl w:val="0"/>
+          <w:numId w:val="1"/>
+        </w:numPr>
+      </w:pPr>
+      <w:r>
+        <w:lastRenderedPageBreak/>
+        <w:t>Code repetition</w:t>
+      </w:r>
+    </w:p>
+    <w:p>
+      <w:pPr>
+        <w:pStyle w:val="ListParagraph"/>
+        <w:numPr>
+          <w:ilvl w:val="1"/>
+          <w:numId w:val="1"/>
+        </w:numPr>
+      </w:pPr>
+      <w:r>
+        <w:t xml:space="preserve"> </w:t>
+      </w:r>
+      <w:r>
+        <w:t xml:space="preserve">There are a few instances of code repetition, mostly between the </w:t>
+      </w:r>
+      <w:proofErr w:type="spellStart"/>
+      <w:r>
+        <w:t>HeroStateMachine</w:t>
+      </w:r>
+      <w:proofErr w:type="spellEnd"/>
+      <w:r>
+        <w:t xml:space="preserve"> and </w:t>
+      </w:r>
+      <w:proofErr w:type="spellStart"/>
+      <w:r>
+        <w:t>EnemyStateMachine</w:t>
+      </w:r>
+      <w:proofErr w:type="spellEnd"/>
+      <w:r>
+        <w:t>.</w:t>
+      </w:r>
+    </w:p>
+    <w:p>
+      <w:pPr>
+        <w:pStyle w:val="ListParagraph"/>
+        <w:numPr>
+          <w:ilvl w:val="1"/>
+          <w:numId w:val="1"/>
+        </w:numPr>
+      </w:pPr>
+      <w:r>
+        <w:t xml:space="preserve"> </w:t>
+      </w:r>
+      <w:r>
+        <w:rPr>
+          <w:noProof/>
+        </w:rPr>
+        <w:drawing>
+          <wp:inline distT="0" distB="0" distL="0" distR="0" wp14:anchorId="700D073E" wp14:editId="21986911">
+            <wp:extent cx="5132614" cy="1009650"/>
+            <wp:effectExtent l="0" t="0" r="0" b="0"/>
+            <wp:docPr id="20" name="Picture 20" descr="Text&#10;&#10;Description automatically generated"/>
+            <wp:cNvGraphicFramePr>
+              <a:graphicFrameLocks xmlns:a="http://schemas.openxmlformats.org/drawingml/2006/main" noChangeAspect="1"/>
+            </wp:cNvGraphicFramePr>
+            <a:graphic xmlns:a="http://schemas.openxmlformats.org/drawingml/2006/main">
+              <a:graphicData uri="http://schemas.openxmlformats.org/drawingml/2006/picture">
+                <pic:pic xmlns:pic="http://schemas.openxmlformats.org/drawingml/2006/picture">
+                  <pic:nvPicPr>
+                    <pic:cNvPr id="20" name="Picture 20" descr="Text&#10;&#10;Description automatically generated"/>
+                    <pic:cNvPicPr/>
+                  </pic:nvPicPr>
+                  <pic:blipFill>
+                    <a:blip r:embed="rId31"/>
+                    <a:stretch>
+                      <a:fillRect/>
+                    </a:stretch>
+                  </pic:blipFill>
+                  <pic:spPr>
+                    <a:xfrm>
+                      <a:off x="0" y="0"/>
+                      <a:ext cx="5133512" cy="1009827"/>
+                    </a:xfrm>
+                    <a:prstGeom prst="rect">
+                      <a:avLst/>
+                    </a:prstGeom>
+                  </pic:spPr>
+                </pic:pic>
+              </a:graphicData>
+            </a:graphic>
+          </wp:inline>
+        </w:drawing>
+      </w:r>
+    </w:p>
+    <w:p>
+      <w:pPr>
+        <w:pStyle w:val="ListParagraph"/>
+        <w:numPr>
+          <w:ilvl w:val="1"/>
+          <w:numId w:val="1"/>
+        </w:numPr>
+      </w:pPr>
+      <w:r>
+        <w:t xml:space="preserve"> </w:t>
+      </w:r>
+      <w:r>
+        <w:rPr>
+          <w:noProof/>
+        </w:rPr>
+        <w:drawing>
+          <wp:inline distT="0" distB="0" distL="0" distR="0" wp14:anchorId="2717CEFD" wp14:editId="576C9614">
+            <wp:extent cx="2523809" cy="333333"/>
+            <wp:effectExtent l="0" t="0" r="0" b="0"/>
+            <wp:docPr id="21" name="Picture 21"/>
+            <wp:cNvGraphicFramePr>
+              <a:graphicFrameLocks xmlns:a="http://schemas.openxmlformats.org/drawingml/2006/main" noChangeAspect="1"/>
+            </wp:cNvGraphicFramePr>
+            <a:graphic xmlns:a="http://schemas.openxmlformats.org/drawingml/2006/main">
+              <a:graphicData uri="http://schemas.openxmlformats.org/drawingml/2006/picture">
+                <pic:pic xmlns:pic="http://schemas.openxmlformats.org/drawingml/2006/picture">
+                  <pic:nvPicPr>
+                    <pic:cNvPr id="1" name=""/>
+                    <pic:cNvPicPr/>
+                  </pic:nvPicPr>
+                  <pic:blipFill>
+                    <a:blip r:embed="rId32"/>
+                    <a:stretch>
+                      <a:fillRect/>
+                    </a:stretch>
+                  </pic:blipFill>
+                  <pic:spPr>
+                    <a:xfrm>
+                      <a:off x="0" y="0"/>
                       <a:ext cx="2523809" cy="333333"/>
                     </a:xfrm>
                     <a:prstGeom prst="rect">
@@ -2054,7 +2326,7 @@
                     <pic:cNvPicPr/>
                   </pic:nvPicPr>
                   <pic:blipFill>
-                    <a:blip r:embed="rId25"/>
+                    <a:blip r:embed="rId33"/>
                     <a:stretch>
                       <a:fillRect/>
                     </a:stretch>
@@ -2099,7 +2371,15 @@
         <w:t xml:space="preserve"> </w:t>
       </w:r>
       <w:r>
-        <w:t>GUI is very important for a turn based game and it was one the more difficult subjects to learn.</w:t>
+        <w:t xml:space="preserve">GUI is very important for a </w:t>
+      </w:r>
+      <w:proofErr w:type="gramStart"/>
+      <w:r>
+        <w:t>turn based</w:t>
+      </w:r>
+      <w:proofErr w:type="gramEnd"/>
+      <w:r>
+        <w:t xml:space="preserve"> game and it was one the more difficult subjects to learn.</w:t>
       </w:r>
       <w:r>
         <w:t xml:space="preserve"> The code itself is simple enough, however adding it and using it in Unity is very fiddly.</w:t>
@@ -2136,7 +2416,7 @@
                     <pic:cNvPicPr/>
                   </pic:nvPicPr>
                   <pic:blipFill>
-                    <a:blip r:embed="rId26"/>
+                    <a:blip r:embed="rId34"/>
                     <a:stretch>
                       <a:fillRect/>
                     </a:stretch>
@@ -2189,7 +2469,7 @@
                     <pic:cNvPicPr/>
                   </pic:nvPicPr>
                   <pic:blipFill>
-                    <a:blip r:embed="rId27"/>
+                    <a:blip r:embed="rId35"/>
                     <a:stretch>
                       <a:fillRect/>
                     </a:stretch>
@@ -2245,42 +2525,43 @@
       <w:r>
         <w:t xml:space="preserve"> </w:t>
       </w:r>
-      <w:r>
-        <w:t xml:space="preserve">Another feature is my use of Lists in Unity. </w:t>
-      </w:r>
-      <w:r>
-        <w:t>There are</w:t>
-      </w:r>
-      <w:r>
-        <w:t xml:space="preserve"> three main lists that are used to store actions, how many players there are in battle and enemies. This is useful so each character in battle takes their turns in </w:t>
-      </w:r>
-      <w:r>
-        <w:t>order,</w:t>
-      </w:r>
-      <w:r>
-        <w:t xml:space="preserve"> and they can select a character individually.</w:t>
-      </w:r>
-    </w:p>
-    <w:p>
-      <w:pPr>
-        <w:pStyle w:val="ListParagraph"/>
-        <w:numPr>
-          <w:ilvl w:val="1"/>
-          <w:numId w:val="1"/>
-        </w:numPr>
-      </w:pPr>
-      <w:r>
-        <w:t xml:space="preserve"> </w:t>
-      </w:r>
+      <w:proofErr w:type="spellStart"/>
+      <w:r>
+        <w:t>Enums</w:t>
+      </w:r>
+      <w:proofErr w:type="spellEnd"/>
+      <w:r>
+        <w:t xml:space="preserve"> were an essential part of my game. They were mainly used to control the GUI and to make sure </w:t>
+      </w:r>
+      <w:r>
+        <w:t xml:space="preserve">the game goes to a specific state once the conditions were reached. For </w:t>
+      </w:r>
+      <w:proofErr w:type="gramStart"/>
+      <w:r>
+        <w:t>example</w:t>
+      </w:r>
+      <w:proofErr w:type="gramEnd"/>
+      <w:r>
+        <w:t xml:space="preserve"> CHECKALIVE checks if there is less than 1 player or less than 1 enemy and switches the state to WIN or LOSE depending on the situation.</w:t>
+      </w:r>
+    </w:p>
+    <w:p>
+      <w:pPr>
+        <w:pStyle w:val="ListParagraph"/>
+        <w:numPr>
+          <w:ilvl w:val="1"/>
+          <w:numId w:val="1"/>
+        </w:numPr>
+      </w:pPr>
       <w:r>
         <w:rPr>
           <w:noProof/>
         </w:rPr>
         <w:drawing>
-          <wp:inline distT="0" distB="0" distL="0" distR="0" wp14:anchorId="0BAE79D8" wp14:editId="3F85133C">
-            <wp:extent cx="4895238" cy="1933333"/>
-            <wp:effectExtent l="0" t="0" r="635" b="0"/>
-            <wp:docPr id="25" name="Picture 25" descr="A screenshot of a computer&#10;&#10;Description automatically generated with medium confidence"/>
+          <wp:inline distT="0" distB="0" distL="0" distR="0" wp14:anchorId="2FEBC181" wp14:editId="026B4291">
+            <wp:extent cx="1828800" cy="1419225"/>
+            <wp:effectExtent l="0" t="0" r="0" b="9525"/>
+            <wp:docPr id="32" name="Picture 32"/>
             <wp:cNvGraphicFramePr>
               <a:graphicFrameLocks xmlns:a="http://schemas.openxmlformats.org/drawingml/2006/main" noChangeAspect="1"/>
             </wp:cNvGraphicFramePr>
@@ -2288,11 +2569,11 @@
               <a:graphicData uri="http://schemas.openxmlformats.org/drawingml/2006/picture">
                 <pic:pic xmlns:pic="http://schemas.openxmlformats.org/drawingml/2006/picture">
                   <pic:nvPicPr>
-                    <pic:cNvPr id="25" name="Picture 25" descr="A screenshot of a computer&#10;&#10;Description automatically generated with medium confidence"/>
+                    <pic:cNvPr id="1" name=""/>
                     <pic:cNvPicPr/>
                   </pic:nvPicPr>
                   <pic:blipFill>
-                    <a:blip r:embed="rId28"/>
+                    <a:blip r:embed="rId36"/>
                     <a:stretch>
                       <a:fillRect/>
                     </a:stretch>
@@ -2300,7 +2581,7 @@
                   <pic:spPr>
                     <a:xfrm>
                       <a:off x="0" y="0"/>
-                      <a:ext cx="4895238" cy="1933333"/>
+                      <a:ext cx="1828800" cy="1419225"/>
                     </a:xfrm>
                     <a:prstGeom prst="rect">
                       <a:avLst/>
@@ -2322,19 +2603,93 @@
         </w:numPr>
       </w:pPr>
       <w:r>
-        <w:t xml:space="preserve"> </w:t>
-      </w:r>
-    </w:p>
-    <w:p>
-      <w:pPr>
-        <w:pStyle w:val="ListParagraph"/>
-        <w:numPr>
-          <w:ilvl w:val="1"/>
-          <w:numId w:val="1"/>
-        </w:numPr>
-      </w:pPr>
-      <w:r>
-        <w:t xml:space="preserve"> </w:t>
+        <w:rPr>
+          <w:noProof/>
+        </w:rPr>
+        <w:drawing>
+          <wp:inline distT="0" distB="0" distL="0" distR="0" wp14:anchorId="305428FC" wp14:editId="27B5284F">
+            <wp:extent cx="1409700" cy="1285875"/>
+            <wp:effectExtent l="0" t="0" r="0" b="9525"/>
+            <wp:docPr id="33" name="Picture 33"/>
+            <wp:cNvGraphicFramePr>
+              <a:graphicFrameLocks xmlns:a="http://schemas.openxmlformats.org/drawingml/2006/main" noChangeAspect="1"/>
+            </wp:cNvGraphicFramePr>
+            <a:graphic xmlns:a="http://schemas.openxmlformats.org/drawingml/2006/main">
+              <a:graphicData uri="http://schemas.openxmlformats.org/drawingml/2006/picture">
+                <pic:pic xmlns:pic="http://schemas.openxmlformats.org/drawingml/2006/picture">
+                  <pic:nvPicPr>
+                    <pic:cNvPr id="1" name=""/>
+                    <pic:cNvPicPr/>
+                  </pic:nvPicPr>
+                  <pic:blipFill>
+                    <a:blip r:embed="rId37"/>
+                    <a:stretch>
+                      <a:fillRect/>
+                    </a:stretch>
+                  </pic:blipFill>
+                  <pic:spPr>
+                    <a:xfrm>
+                      <a:off x="0" y="0"/>
+                      <a:ext cx="1409700" cy="1285875"/>
+                    </a:xfrm>
+                    <a:prstGeom prst="rect">
+                      <a:avLst/>
+                    </a:prstGeom>
+                  </pic:spPr>
+                </pic:pic>
+              </a:graphicData>
+            </a:graphic>
+          </wp:inline>
+        </w:drawing>
+      </w:r>
+    </w:p>
+    <w:p>
+      <w:pPr>
+        <w:pStyle w:val="ListParagraph"/>
+        <w:numPr>
+          <w:ilvl w:val="1"/>
+          <w:numId w:val="1"/>
+        </w:numPr>
+      </w:pPr>
+      <w:r>
+        <w:rPr>
+          <w:noProof/>
+        </w:rPr>
+        <w:drawing>
+          <wp:inline distT="0" distB="0" distL="0" distR="0" wp14:anchorId="6220A72B" wp14:editId="19BA005A">
+            <wp:extent cx="2943225" cy="2314575"/>
+            <wp:effectExtent l="0" t="0" r="9525" b="9525"/>
+            <wp:docPr id="34" name="Picture 34"/>
+            <wp:cNvGraphicFramePr>
+              <a:graphicFrameLocks xmlns:a="http://schemas.openxmlformats.org/drawingml/2006/main" noChangeAspect="1"/>
+            </wp:cNvGraphicFramePr>
+            <a:graphic xmlns:a="http://schemas.openxmlformats.org/drawingml/2006/main">
+              <a:graphicData uri="http://schemas.openxmlformats.org/drawingml/2006/picture">
+                <pic:pic xmlns:pic="http://schemas.openxmlformats.org/drawingml/2006/picture">
+                  <pic:nvPicPr>
+                    <pic:cNvPr id="1" name=""/>
+                    <pic:cNvPicPr/>
+                  </pic:nvPicPr>
+                  <pic:blipFill>
+                    <a:blip r:embed="rId38"/>
+                    <a:stretch>
+                      <a:fillRect/>
+                    </a:stretch>
+                  </pic:blipFill>
+                  <pic:spPr>
+                    <a:xfrm>
+                      <a:off x="0" y="0"/>
+                      <a:ext cx="2943225" cy="2314575"/>
+                    </a:xfrm>
+                    <a:prstGeom prst="rect">
+                      <a:avLst/>
+                    </a:prstGeom>
+                  </pic:spPr>
+                </pic:pic>
+              </a:graphicData>
+            </a:graphic>
+          </wp:inline>
+        </w:drawing>
       </w:r>
     </w:p>
     <w:p>
@@ -2413,7 +2768,7 @@
 </file>
 
 <file path=word/numbering.xml><?xml version="1.0" encoding="utf-8"?>
-<w:numbering xmlns:wpc="http://schemas.microsoft.com/office/word/2010/wordprocessingCanvas" xmlns:cx="http://schemas.microsoft.com/office/drawing/2014/chartex" xmlns:cx1="http://schemas.microsoft.com/office/drawing/2015/9/8/chartex" xmlns:cx2="http://schemas.microsoft.com/office/drawing/2015/10/21/chartex" xmlns:cx3="http://schemas.microsoft.com/office/drawing/2016/5/9/chartex" xmlns:cx4="http://schemas.microsoft.com/office/drawing/2016/5/10/chartex" xmlns:cx5="http://schemas.microsoft.com/office/drawing/2016/5/11/chartex" xmlns:cx6="http://schemas.microsoft.com/office/drawing/2016/5/12/chartex" xmlns:cx7="http://schemas.microsoft.com/office/drawing/2016/5/13/chartex" xmlns:cx8="http://schemas.microsoft.com/office/drawing/2016/5/14/chartex" xmlns:mc="http://schemas.openxmlformats.org/markup-compatibility/2006" xmlns:aink="http://schemas.microsoft.com/office/drawing/2016/ink" xmlns:am3d="http://schemas.microsoft.com/office/drawing/2017/model3d" xmlns:o="urn:schemas-microsoft-com:office:office" xmlns:r="http://schemas.openxmlformats.org/officeDocument/2006/relationships" xmlns:m="http://schemas.openxmlformats.org/officeDocument/2006/math" xmlns:v="urn:schemas-microsoft-com:vml" xmlns:wp14="http://schemas.microsoft.com/office/word/2010/wordprocessingDrawing" xmlns:wp="http://schemas.openxmlformats.org/drawingml/2006/wordprocessingDrawing" xmlns:w10="urn:schemas-microsoft-com:office:word" xmlns:w="http://schemas.openxmlformats.org/wordprocessingml/2006/main" xmlns:w14="http://schemas.microsoft.com/office/word/2010/wordml" xmlns:w15="http://schemas.microsoft.com/office/word/2012/wordml" xmlns:w16cex="http://schemas.microsoft.com/office/word/2018/wordml/cex" xmlns:w16cid="http://schemas.microsoft.com/office/word/2016/wordml/cid" xmlns:w16="http://schemas.microsoft.com/office/word/2018/wordml" xmlns:w16sdtdh="http://schemas.microsoft.com/office/word/2020/wordml/sdtdatahash" xmlns:w16se="http://schemas.microsoft.com/office/word/2015/wordml/symex" xmlns:wpg="http://schemas.microsoft.com/office/word/2010/wordprocessingGroup" xmlns:wpi="http://schemas.microsoft.com/office/word/2010/wordprocessingInk" xmlns:wne="http://schemas.microsoft.com/office/word/2006/wordml" xmlns:wps="http://schemas.microsoft.com/office/word/2010/wordprocessingShape" mc:Ignorable="w14 w15 w16se w16cid w16 w16cex w16sdtdh wp14">
+<w:numbering xmlns:wpc="http://schemas.microsoft.com/office/word/2010/wordprocessingCanvas" xmlns:cx="http://schemas.microsoft.com/office/drawing/2014/chartex" xmlns:cx1="http://schemas.microsoft.com/office/drawing/2015/9/8/chartex" xmlns:cx2="http://schemas.microsoft.com/office/drawing/2015/10/21/chartex" xmlns:cx3="http://schemas.microsoft.com/office/drawing/2016/5/9/chartex" xmlns:cx4="http://schemas.microsoft.com/office/drawing/2016/5/10/chartex" xmlns:cx5="http://schemas.microsoft.com/office/drawing/2016/5/11/chartex" xmlns:cx6="http://schemas.microsoft.com/office/drawing/2016/5/12/chartex" xmlns:cx7="http://schemas.microsoft.com/office/drawing/2016/5/13/chartex" xmlns:cx8="http://schemas.microsoft.com/office/drawing/2016/5/14/chartex" xmlns:mc="http://schemas.openxmlformats.org/markup-compatibility/2006" xmlns:aink="http://schemas.microsoft.com/office/drawing/2016/ink" xmlns:am3d="http://schemas.microsoft.com/office/drawing/2017/model3d" xmlns:o="urn:schemas-microsoft-com:office:office" xmlns:r="http://schemas.openxmlformats.org/officeDocument/2006/relationships" xmlns:m="http://schemas.openxmlformats.org/officeDocument/2006/math" xmlns:v="urn:schemas-microsoft-com:vml" xmlns:wp14="http://schemas.microsoft.com/office/word/2010/wordprocessingDrawing" xmlns:wp="http://schemas.openxmlformats.org/drawingml/2006/wordprocessingDrawing" xmlns:w10="urn:schemas-microsoft-com:office:word" xmlns:w="http://schemas.openxmlformats.org/wordprocessingml/2006/main" xmlns:w14="http://schemas.microsoft.com/office/word/2010/wordml" xmlns:w15="http://schemas.microsoft.com/office/word/2012/wordml" xmlns:w16cid="http://schemas.microsoft.com/office/word/2016/wordml/cid" xmlns:w16se="http://schemas.microsoft.com/office/word/2015/wordml/symex" xmlns:wpg="http://schemas.microsoft.com/office/word/2010/wordprocessingGroup" xmlns:wpi="http://schemas.microsoft.com/office/word/2010/wordprocessingInk" xmlns:wne="http://schemas.microsoft.com/office/word/2006/wordml" xmlns:wps="http://schemas.microsoft.com/office/word/2010/wordprocessingShape" mc:Ignorable="w14 w15 w16se w16cid wp14">
   <w:abstractNum w:abstractNumId="0" w15:restartNumberingAfterBreak="0">
     <w:nsid w:val="1706678D"/>
     <w:multiLevelType w:val="hybridMultilevel"/>
@@ -2527,14 +2882,14 @@
       </w:rPr>
     </w:lvl>
   </w:abstractNum>
-  <w:num w:numId="1" w16cid:durableId="1491798338">
+  <w:num w:numId="1">
     <w:abstractNumId w:val="0"/>
   </w:num>
 </w:numbering>
 </file>
 
 <file path=word/styles.xml><?xml version="1.0" encoding="utf-8"?>
-<w:styles xmlns:mc="http://schemas.openxmlformats.org/markup-compatibility/2006" xmlns:r="http://schemas.openxmlformats.org/officeDocument/2006/relationships" xmlns:w="http://schemas.openxmlformats.org/wordprocessingml/2006/main" xmlns:w14="http://schemas.microsoft.com/office/word/2010/wordml" xmlns:w15="http://schemas.microsoft.com/office/word/2012/wordml" xmlns:w16cex="http://schemas.microsoft.com/office/word/2018/wordml/cex" xmlns:w16cid="http://schemas.microsoft.com/office/word/2016/wordml/cid" xmlns:w16="http://schemas.microsoft.com/office/word/2018/wordml" xmlns:w16sdtdh="http://schemas.microsoft.com/office/word/2020/wordml/sdtdatahash" xmlns:w16se="http://schemas.microsoft.com/office/word/2015/wordml/symex" mc:Ignorable="w14 w15 w16se w16cid w16 w16cex w16sdtdh">
+<w:styles xmlns:mc="http://schemas.openxmlformats.org/markup-compatibility/2006" xmlns:r="http://schemas.openxmlformats.org/officeDocument/2006/relationships" xmlns:w="http://schemas.openxmlformats.org/wordprocessingml/2006/main" xmlns:w14="http://schemas.microsoft.com/office/word/2010/wordml" xmlns:w15="http://schemas.microsoft.com/office/word/2012/wordml" xmlns:w16cid="http://schemas.microsoft.com/office/word/2016/wordml/cid" xmlns:w16se="http://schemas.microsoft.com/office/word/2015/wordml/symex" mc:Ignorable="w14 w15 w16se w16cid">
   <w:docDefaults>
     <w:rPrDefault>
       <w:rPr>
@@ -2550,7 +2905,7 @@
       </w:pPr>
     </w:pPrDefault>
   </w:docDefaults>
-  <w:latentStyles w:defLockedState="0" w:defUIPriority="99" w:defSemiHidden="0" w:defUnhideWhenUsed="0" w:defQFormat="0" w:count="376">
+  <w:latentStyles w:defLockedState="0" w:defUIPriority="99" w:defSemiHidden="0" w:defUnhideWhenUsed="0" w:defQFormat="0" w:count="375">
     <w:lsdException w:name="Normal" w:uiPriority="0" w:qFormat="1"/>
     <w:lsdException w:name="heading 1" w:uiPriority="9" w:qFormat="1"/>
     <w:lsdException w:name="heading 2" w:semiHidden="1" w:uiPriority="9" w:unhideWhenUsed="1" w:qFormat="1"/>
@@ -2926,7 +3281,6 @@
     <w:lsdException w:name="Smart Hyperlink" w:semiHidden="1" w:unhideWhenUsed="1"/>
     <w:lsdException w:name="Hashtag" w:semiHidden="1" w:unhideWhenUsed="1"/>
     <w:lsdException w:name="Unresolved Mention" w:semiHidden="1" w:unhideWhenUsed="1"/>
-    <w:lsdException w:name="Smart Link" w:semiHidden="1" w:unhideWhenUsed="1"/>
   </w:latentStyles>
   <w:style w:type="paragraph" w:default="1" w:styleId="Normal">
     <w:name w:val="Normal"/>
@@ -2978,6 +3332,7 @@
   <w:style w:type="character" w:default="1" w:styleId="DefaultParagraphFont">
     <w:name w:val="Default Paragraph Font"/>
     <w:uiPriority w:val="1"/>
+    <w:semiHidden/>
     <w:unhideWhenUsed/>
   </w:style>
   <w:style w:type="table" w:default="1" w:styleId="TableNormal">

</xml_diff>